<commit_message>
Complete link extraction process
</commit_message>
<xml_diff>
--- a/Actual Implementation Document.docx
+++ b/Actual Implementation Document.docx
@@ -119,7 +119,19 @@
         <w:rPr>
           <w:lang w:val="en-US"/>
         </w:rPr>
-        <w:t>This multimodal nature of factors also include external factors such as market cycles and regulations</w:t>
+        <w:t>This multimodal nature of factors also include</w:t>
+      </w:r>
+      <w:r>
+        <w:rPr>
+          <w:lang w:val="en-US"/>
+        </w:rPr>
+        <w:t>s</w:t>
+      </w:r>
+      <w:r>
+        <w:rPr>
+          <w:lang w:val="en-US"/>
+        </w:rPr>
+        <w:t xml:space="preserve"> external factors such as market cycles and regulations</w:t>
       </w:r>
     </w:p>
     <w:p>
@@ -268,7 +280,8 @@
       <w:pPr>
         <w:pStyle w:val="ListParagraph"/>
         <w:rPr>
-          <w:lang w:val="en-US"/>
+          <w:rFonts w:hint="eastAsia"/>
+          <w:lang w:val="en-MY"/>
         </w:rPr>
       </w:pPr>
       <w:r>
@@ -278,6 +291,41 @@
           <w:lang w:val="en-US"/>
         </w:rPr>
         <w:t>If insiders do not trade routinely, and they earn a high percentage (abnormal), then flag. Useful for machine learning.</w:t>
+      </w:r>
+      <w:r>
+        <w:rPr>
+          <w:i/>
+          <w:iCs/>
+          <w:lang w:val="en-US"/>
+        </w:rPr>
+        <w:t xml:space="preserve"> Can use prediction and statistical method </w:t>
+      </w:r>
+      <w:r>
+        <w:rPr>
+          <w:rFonts w:hint="eastAsia"/>
+          <w:i/>
+          <w:iCs/>
+          <w:lang w:val="en-US"/>
+        </w:rPr>
+        <w:t>预测</w:t>
+      </w:r>
+      <w:r>
+        <w:rPr>
+          <w:rFonts w:hint="eastAsia"/>
+          <w:i/>
+          <w:iCs/>
+          <w:lang w:val="en-US"/>
+        </w:rPr>
+        <w:t>+</w:t>
+      </w:r>
+      <w:r>
+        <w:rPr>
+          <w:rFonts w:hint="eastAsia"/>
+          <w:i/>
+          <w:iCs/>
+          <w:lang w:val="en-US"/>
+        </w:rPr>
+        <w:t>统计方法</w:t>
       </w:r>
     </w:p>
     <w:p>
@@ -466,13 +514,14 @@
       </w:pPr>
       <w:r>
         <w:rPr>
+          <w:noProof/>
           <w:lang w:val="en-US"/>
         </w:rPr>
         <w:lastRenderedPageBreak/>
         <w:drawing>
-          <wp:inline distT="0" distB="0" distL="0" distR="0" wp14:anchorId="1F973058" wp14:editId="062664AF">
-            <wp:extent cx="4915586" cy="2038635"/>
-            <wp:effectExtent l="0" t="0" r="0" b="0"/>
+          <wp:inline distT="0" distB="0" distL="0" distR="0" wp14:anchorId="1F973058" wp14:editId="061FB842">
+            <wp:extent cx="4387849" cy="1819767"/>
+            <wp:effectExtent l="0" t="0" r="0" b="9525"/>
             <wp:docPr id="2" name="Picture 2" descr="Chart, line chart, scatter chart&#10;&#10;Description automatically generated"/>
             <wp:cNvGraphicFramePr>
               <a:graphicFrameLocks xmlns:a="http://schemas.openxmlformats.org/drawingml/2006/main" noChangeAspect="1"/>
@@ -493,7 +542,7 @@
                   <pic:spPr>
                     <a:xfrm>
                       <a:off x="0" y="0"/>
-                      <a:ext cx="4915586" cy="2038635"/>
+                      <a:ext cx="4399472" cy="1824587"/>
                     </a:xfrm>
                     <a:prstGeom prst="rect">
                       <a:avLst/>
@@ -521,17 +570,44 @@
         <w:rPr>
           <w:lang w:val="en-US"/>
         </w:rPr>
-        <w:t>Time series by transaction type: sales increase when it is more conducive to earn, decreases when market is bad and selling stocks are worthless. Sales are higher than purchase because insiders receive compensation in stocks. They just rebalance their portfolio for diversification and liquidity.</w:t>
-      </w:r>
-    </w:p>
-    <w:p>
-      <w:pPr>
-        <w:rPr>
-          <w:lang w:val="en-US"/>
-        </w:rPr>
-      </w:pPr>
-      <w:r>
-        <w:rPr>
+        <w:t>Time series by transaction type: sales increase when it is more conducive to earn, decreases when market is bad and selling stocks are worthless. Sales are higher than purchase because insiders receive compensation in stocks. They just rebalance their portfolio for diversification and liquidity</w:t>
+      </w:r>
+      <w:r>
+        <w:rPr>
+          <w:lang w:val="en-US"/>
+        </w:rPr>
+        <w:t xml:space="preserve"> for consumption</w:t>
+      </w:r>
+      <w:r>
+        <w:rPr>
+          <w:lang w:val="en-US"/>
+        </w:rPr>
+        <w:t>.</w:t>
+      </w:r>
+    </w:p>
+    <w:p>
+      <w:pPr>
+        <w:ind w:left="720"/>
+        <w:rPr>
+          <w:lang w:val="en-US"/>
+        </w:rPr>
+      </w:pPr>
+      <w:r>
+        <w:rPr>
+          <w:lang w:val="en-US"/>
+        </w:rPr>
+        <w:t>Black line denotes 180-day centered moving average for sale transactions. Sale transactions decrease after Quant Meltdown possibly because the stock options became worthless as they were issued at-the-money as compensation prior to the market collapse.</w:t>
+      </w:r>
+    </w:p>
+    <w:p>
+      <w:pPr>
+        <w:rPr>
+          <w:lang w:val="en-US"/>
+        </w:rPr>
+      </w:pPr>
+      <w:r>
+        <w:rPr>
+          <w:noProof/>
           <w:lang w:val="en-US"/>
         </w:rPr>
         <w:drawing>
@@ -573,6 +649,562 @@
     </w:p>
     <w:p>
       <w:pPr>
+        <w:pStyle w:val="ListParagraph"/>
+        <w:numPr>
+          <w:ilvl w:val="0"/>
+          <w:numId w:val="3"/>
+        </w:numPr>
+        <w:rPr>
+          <w:lang w:val="en-US"/>
+        </w:rPr>
+      </w:pPr>
+      <w:r>
+        <w:rPr>
+          <w:lang w:val="en-US"/>
+        </w:rPr>
+        <w:t xml:space="preserve">To analyse trends by </w:t>
+      </w:r>
+      <w:r>
+        <w:rPr>
+          <w:b/>
+          <w:bCs/>
+          <w:lang w:val="en-US"/>
+        </w:rPr>
+        <w:t xml:space="preserve">identifying </w:t>
+      </w:r>
+      <w:r>
+        <w:rPr>
+          <w:b/>
+          <w:bCs/>
+          <w:u w:val="single"/>
+          <w:lang w:val="en-US"/>
+        </w:rPr>
+        <w:t>factors</w:t>
+      </w:r>
+      <w:r>
+        <w:rPr>
+          <w:b/>
+          <w:bCs/>
+          <w:lang w:val="en-US"/>
+        </w:rPr>
+        <w:t xml:space="preserve"> and evaluate its </w:t>
+      </w:r>
+      <w:r>
+        <w:rPr>
+          <w:b/>
+          <w:bCs/>
+          <w:u w:val="single"/>
+          <w:lang w:val="en-US"/>
+        </w:rPr>
+        <w:t>importance</w:t>
+      </w:r>
+      <w:r>
+        <w:rPr>
+          <w:lang w:val="en-US"/>
+        </w:rPr>
+        <w:t>, use time as x-axis (constant variable), and break down data according to possible factors – transaction types, role codes and company sectors.</w:t>
+      </w:r>
+    </w:p>
+    <w:p>
+      <w:pPr>
+        <w:pStyle w:val="ListParagraph"/>
+        <w:numPr>
+          <w:ilvl w:val="0"/>
+          <w:numId w:val="3"/>
+        </w:numPr>
+        <w:rPr>
+          <w:lang w:val="en-US"/>
+        </w:rPr>
+      </w:pPr>
+      <w:r>
+        <w:rPr>
+          <w:b/>
+          <w:bCs/>
+          <w:lang w:val="en-US"/>
+        </w:rPr>
+        <w:t xml:space="preserve">[Factor 1] Time Series by </w:t>
+      </w:r>
+      <w:r>
+        <w:rPr>
+          <w:b/>
+          <w:bCs/>
+          <w:lang w:val="en-US"/>
+        </w:rPr>
+        <w:t>Role code</w:t>
+      </w:r>
+      <w:r>
+        <w:rPr>
+          <w:lang w:val="en-US"/>
+        </w:rPr>
+        <w:t xml:space="preserve">: </w:t>
+      </w:r>
+      <w:r>
+        <w:rPr>
+          <w:lang w:val="en-US"/>
+        </w:rPr>
+        <w:t>Beneficial owners are not actual insiders – CEOs are. This can be seen from the difference in trading behaviours.</w:t>
+      </w:r>
+      <w:r>
+        <w:rPr>
+          <w:lang w:val="en-US"/>
+        </w:rPr>
+        <w:t xml:space="preserve"> “</w:t>
+      </w:r>
+      <w:r>
+        <w:t>Their selling activity is increased only towards the eve of the financial crisis. Shortly after the crisis, their activity level keeps decreasing even though the transactions of other insiders fluctuate during the same period.”</w:t>
+      </w:r>
+    </w:p>
+    <w:p>
+      <w:pPr>
+        <w:pStyle w:val="ListParagraph"/>
+        <w:rPr>
+          <w:lang w:val="en-US"/>
+        </w:rPr>
+      </w:pPr>
+    </w:p>
+    <w:p>
+      <w:pPr>
+        <w:pStyle w:val="ListParagraph"/>
+        <w:rPr>
+          <w:lang w:val="en-US"/>
+        </w:rPr>
+      </w:pPr>
+      <w:r>
+        <w:rPr>
+          <w:lang w:val="en-US"/>
+        </w:rPr>
+        <w:t>More transactions by officers and directors as they are the majority.</w:t>
+      </w:r>
+    </w:p>
+    <w:p>
+      <w:pPr>
+        <w:pStyle w:val="ListParagraph"/>
+        <w:rPr>
+          <w:lang w:val="en-US"/>
+        </w:rPr>
+      </w:pPr>
+      <w:r>
+        <w:t>CEOs start selling aggressively after 2003 and stop doing so in late 2007.</w:t>
+      </w:r>
+    </w:p>
+    <w:p>
+      <w:pPr>
+        <w:pStyle w:val="ListParagraph"/>
+        <w:rPr>
+          <w:lang w:val="en-US"/>
+        </w:rPr>
+      </w:pPr>
+      <w:r>
+        <w:rPr>
+          <w:noProof/>
+          <w:lang w:val="en-US"/>
+        </w:rPr>
+        <w:drawing>
+          <wp:inline distT="0" distB="0" distL="0" distR="0" wp14:anchorId="01F7CDEC" wp14:editId="1AA3905B">
+            <wp:extent cx="4925112" cy="2086266"/>
+            <wp:effectExtent l="0" t="0" r="8890" b="9525"/>
+            <wp:docPr id="4" name="Picture 4" descr="Chart&#10;&#10;Description automatically generated"/>
+            <wp:cNvGraphicFramePr>
+              <a:graphicFrameLocks xmlns:a="http://schemas.openxmlformats.org/drawingml/2006/main" noChangeAspect="1"/>
+            </wp:cNvGraphicFramePr>
+            <a:graphic xmlns:a="http://schemas.openxmlformats.org/drawingml/2006/main">
+              <a:graphicData uri="http://schemas.openxmlformats.org/drawingml/2006/picture">
+                <pic:pic xmlns:pic="http://schemas.openxmlformats.org/drawingml/2006/picture">
+                  <pic:nvPicPr>
+                    <pic:cNvPr id="4" name="Picture 4" descr="Chart&#10;&#10;Description automatically generated"/>
+                    <pic:cNvPicPr/>
+                  </pic:nvPicPr>
+                  <pic:blipFill>
+                    <a:blip r:embed="rId9"/>
+                    <a:stretch>
+                      <a:fillRect/>
+                    </a:stretch>
+                  </pic:blipFill>
+                  <pic:spPr>
+                    <a:xfrm>
+                      <a:off x="0" y="0"/>
+                      <a:ext cx="4925112" cy="2086266"/>
+                    </a:xfrm>
+                    <a:prstGeom prst="rect">
+                      <a:avLst/>
+                    </a:prstGeom>
+                  </pic:spPr>
+                </pic:pic>
+              </a:graphicData>
+            </a:graphic>
+          </wp:inline>
+        </w:drawing>
+      </w:r>
+    </w:p>
+    <w:p>
+      <w:pPr>
+        <w:pStyle w:val="ListParagraph"/>
+        <w:numPr>
+          <w:ilvl w:val="0"/>
+          <w:numId w:val="3"/>
+        </w:numPr>
+        <w:rPr>
+          <w:lang w:val="en-US"/>
+        </w:rPr>
+      </w:pPr>
+      <w:r>
+        <w:rPr>
+          <w:noProof/>
+          <w:lang w:val="en-US"/>
+        </w:rPr>
+        <w:lastRenderedPageBreak/>
+        <w:drawing>
+          <wp:inline distT="0" distB="0" distL="0" distR="0" wp14:anchorId="2B49C601" wp14:editId="483DED87">
+            <wp:extent cx="4991797" cy="2067213"/>
+            <wp:effectExtent l="0" t="0" r="0" b="9525"/>
+            <wp:docPr id="5" name="Picture 5" descr="Chart&#10;&#10;Description automatically generated"/>
+            <wp:cNvGraphicFramePr>
+              <a:graphicFrameLocks xmlns:a="http://schemas.openxmlformats.org/drawingml/2006/main" noChangeAspect="1"/>
+            </wp:cNvGraphicFramePr>
+            <a:graphic xmlns:a="http://schemas.openxmlformats.org/drawingml/2006/main">
+              <a:graphicData uri="http://schemas.openxmlformats.org/drawingml/2006/picture">
+                <pic:pic xmlns:pic="http://schemas.openxmlformats.org/drawingml/2006/picture">
+                  <pic:nvPicPr>
+                    <pic:cNvPr id="5" name="Picture 5" descr="Chart&#10;&#10;Description automatically generated"/>
+                    <pic:cNvPicPr/>
+                  </pic:nvPicPr>
+                  <pic:blipFill>
+                    <a:blip r:embed="rId10"/>
+                    <a:stretch>
+                      <a:fillRect/>
+                    </a:stretch>
+                  </pic:blipFill>
+                  <pic:spPr>
+                    <a:xfrm>
+                      <a:off x="0" y="0"/>
+                      <a:ext cx="4991797" cy="2067213"/>
+                    </a:xfrm>
+                    <a:prstGeom prst="rect">
+                      <a:avLst/>
+                    </a:prstGeom>
+                  </pic:spPr>
+                </pic:pic>
+              </a:graphicData>
+            </a:graphic>
+          </wp:inline>
+        </w:drawing>
+      </w:r>
+      <w:r>
+        <w:rPr>
+          <w:lang w:val="en-US"/>
+        </w:rPr>
+        <w:t xml:space="preserve"> </w:t>
+      </w:r>
+      <w:r>
+        <w:rPr>
+          <w:b/>
+          <w:bCs/>
+          <w:lang w:val="en-US"/>
+        </w:rPr>
+        <w:t>[Factor 2] Time Series by Company Sector (based on transactions)</w:t>
+      </w:r>
+      <w:r>
+        <w:rPr>
+          <w:lang w:val="en-US"/>
+        </w:rPr>
+        <w:t>: Technology sector is the largest sector, similar trend as sales trend possibly because tech companies “prefer to compensate executives with equity”.</w:t>
+      </w:r>
+    </w:p>
+    <w:p>
+      <w:pPr>
+        <w:pStyle w:val="ListParagraph"/>
+        <w:numPr>
+          <w:ilvl w:val="0"/>
+          <w:numId w:val="3"/>
+        </w:numPr>
+        <w:rPr>
+          <w:lang w:val="en-US"/>
+        </w:rPr>
+      </w:pPr>
+      <w:r>
+        <w:rPr>
+          <w:noProof/>
+          <w:lang w:val="en-US"/>
+        </w:rPr>
+        <w:drawing>
+          <wp:inline distT="0" distB="0" distL="0" distR="0" wp14:anchorId="479E4E92" wp14:editId="1F39226A">
+            <wp:extent cx="4925112" cy="1590897"/>
+            <wp:effectExtent l="0" t="0" r="8890" b="9525"/>
+            <wp:docPr id="7" name="Picture 7" descr="Chart, line chart&#10;&#10;Description automatically generated"/>
+            <wp:cNvGraphicFramePr>
+              <a:graphicFrameLocks xmlns:a="http://schemas.openxmlformats.org/drawingml/2006/main" noChangeAspect="1"/>
+            </wp:cNvGraphicFramePr>
+            <a:graphic xmlns:a="http://schemas.openxmlformats.org/drawingml/2006/main">
+              <a:graphicData uri="http://schemas.openxmlformats.org/drawingml/2006/picture">
+                <pic:pic xmlns:pic="http://schemas.openxmlformats.org/drawingml/2006/picture">
+                  <pic:nvPicPr>
+                    <pic:cNvPr id="7" name="Picture 7" descr="Chart, line chart&#10;&#10;Description automatically generated"/>
+                    <pic:cNvPicPr/>
+                  </pic:nvPicPr>
+                  <pic:blipFill>
+                    <a:blip r:embed="rId11"/>
+                    <a:stretch>
+                      <a:fillRect/>
+                    </a:stretch>
+                  </pic:blipFill>
+                  <pic:spPr>
+                    <a:xfrm>
+                      <a:off x="0" y="0"/>
+                      <a:ext cx="4925112" cy="1590897"/>
+                    </a:xfrm>
+                    <a:prstGeom prst="rect">
+                      <a:avLst/>
+                    </a:prstGeom>
+                  </pic:spPr>
+                </pic:pic>
+              </a:graphicData>
+            </a:graphic>
+          </wp:inline>
+        </w:drawing>
+      </w:r>
+      <w:r>
+        <w:rPr>
+          <w:lang w:val="en-US"/>
+        </w:rPr>
+        <w:t xml:space="preserve"> </w:t>
+      </w:r>
+      <w:r>
+        <w:rPr>
+          <w:noProof/>
+          <w:lang w:val="en-US"/>
+        </w:rPr>
+        <w:drawing>
+          <wp:inline distT="0" distB="0" distL="0" distR="0" wp14:anchorId="48C889F0" wp14:editId="50609D98">
+            <wp:extent cx="4848902" cy="1590897"/>
+            <wp:effectExtent l="0" t="0" r="8890" b="9525"/>
+            <wp:docPr id="8" name="Picture 8" descr="Line chart&#10;&#10;Description automatically generated with medium confidence"/>
+            <wp:cNvGraphicFramePr>
+              <a:graphicFrameLocks xmlns:a="http://schemas.openxmlformats.org/drawingml/2006/main" noChangeAspect="1"/>
+            </wp:cNvGraphicFramePr>
+            <a:graphic xmlns:a="http://schemas.openxmlformats.org/drawingml/2006/main">
+              <a:graphicData uri="http://schemas.openxmlformats.org/drawingml/2006/picture">
+                <pic:pic xmlns:pic="http://schemas.openxmlformats.org/drawingml/2006/picture">
+                  <pic:nvPicPr>
+                    <pic:cNvPr id="8" name="Picture 8" descr="Line chart&#10;&#10;Description automatically generated with medium confidence"/>
+                    <pic:cNvPicPr/>
+                  </pic:nvPicPr>
+                  <pic:blipFill>
+                    <a:blip r:embed="rId12"/>
+                    <a:stretch>
+                      <a:fillRect/>
+                    </a:stretch>
+                  </pic:blipFill>
+                  <pic:spPr>
+                    <a:xfrm>
+                      <a:off x="0" y="0"/>
+                      <a:ext cx="4848902" cy="1590897"/>
+                    </a:xfrm>
+                    <a:prstGeom prst="rect">
+                      <a:avLst/>
+                    </a:prstGeom>
+                  </pic:spPr>
+                </pic:pic>
+              </a:graphicData>
+            </a:graphic>
+          </wp:inline>
+        </w:drawing>
+      </w:r>
+      <w:r>
+        <w:rPr>
+          <w:lang w:val="en-US"/>
+        </w:rPr>
+        <w:t xml:space="preserve"> </w:t>
+      </w:r>
+      <w:r>
+        <w:rPr>
+          <w:b/>
+          <w:bCs/>
+          <w:lang w:val="en-US"/>
+        </w:rPr>
+        <w:t>[Factor 3] T</w:t>
+      </w:r>
+      <w:r>
+        <w:rPr>
+          <w:b/>
+          <w:bCs/>
+          <w:lang w:val="en-US"/>
+        </w:rPr>
+        <w:t>ransaction Intervals</w:t>
+      </w:r>
+    </w:p>
+    <w:p>
+      <w:pPr>
+        <w:pStyle w:val="ListParagraph"/>
+        <w:numPr>
+          <w:ilvl w:val="1"/>
+          <w:numId w:val="3"/>
+        </w:numPr>
+        <w:rPr>
+          <w:lang w:val="en-US"/>
+        </w:rPr>
+      </w:pPr>
+      <w:r>
+        <w:rPr>
+          <w:lang w:val="en-US"/>
+        </w:rPr>
+        <w:t>Graph 1: P-&gt;P is higher than S-&gt;S because tech companies give stock grants so liquidation keeps happening. Oscillatory pattern with 90-day cycle due to corporate bylaws that prohibit transactions near quarterly earnings announcements.</w:t>
+      </w:r>
+    </w:p>
+    <w:p>
+      <w:pPr>
+        <w:pStyle w:val="ListParagraph"/>
+        <w:numPr>
+          <w:ilvl w:val="1"/>
+          <w:numId w:val="3"/>
+        </w:numPr>
+        <w:rPr>
+          <w:lang w:val="en-US"/>
+        </w:rPr>
+      </w:pPr>
+      <w:r>
+        <w:rPr>
+          <w:lang w:val="en-US"/>
+        </w:rPr>
+        <w:t>Graph 2: Both have oscillatory pattern with 6-month cycle due to Short- Swing Profit Rule, 16(b) of Securities Exchange Act 1934 (profits from S-&gt;P and P-&gt;S within 6 months must be disgorged)</w:t>
+      </w:r>
+    </w:p>
+    <w:p>
+      <w:pPr>
+        <w:pStyle w:val="BodyTextIndent"/>
+      </w:pPr>
+      <w:r>
+        <w:t>If an insider trades according to the oscillatory pattern probably it is a routine trade.</w:t>
+      </w:r>
+    </w:p>
+    <w:p>
+      <w:pPr>
+        <w:pStyle w:val="ListParagraph"/>
+        <w:numPr>
+          <w:ilvl w:val="0"/>
+          <w:numId w:val="3"/>
+        </w:numPr>
+        <w:rPr>
+          <w:lang w:val="en-US"/>
+        </w:rPr>
+      </w:pPr>
+      <w:r>
+        <w:rPr>
+          <w:noProof/>
+          <w:lang w:val="en-US"/>
+        </w:rPr>
+        <w:lastRenderedPageBreak/>
+        <w:drawing>
+          <wp:inline distT="0" distB="0" distL="0" distR="0" wp14:anchorId="4BD61106" wp14:editId="3839C15E">
+            <wp:extent cx="4515480" cy="3734321"/>
+            <wp:effectExtent l="0" t="0" r="0" b="0"/>
+            <wp:docPr id="9" name="Picture 9" descr="Chart, histogram&#10;&#10;Description automatically generated"/>
+            <wp:cNvGraphicFramePr>
+              <a:graphicFrameLocks xmlns:a="http://schemas.openxmlformats.org/drawingml/2006/main" noChangeAspect="1"/>
+            </wp:cNvGraphicFramePr>
+            <a:graphic xmlns:a="http://schemas.openxmlformats.org/drawingml/2006/main">
+              <a:graphicData uri="http://schemas.openxmlformats.org/drawingml/2006/picture">
+                <pic:pic xmlns:pic="http://schemas.openxmlformats.org/drawingml/2006/picture">
+                  <pic:nvPicPr>
+                    <pic:cNvPr id="9" name="Picture 9" descr="Chart, histogram&#10;&#10;Description automatically generated"/>
+                    <pic:cNvPicPr/>
+                  </pic:nvPicPr>
+                  <pic:blipFill>
+                    <a:blip r:embed="rId13"/>
+                    <a:stretch>
+                      <a:fillRect/>
+                    </a:stretch>
+                  </pic:blipFill>
+                  <pic:spPr>
+                    <a:xfrm>
+                      <a:off x="0" y="0"/>
+                      <a:ext cx="4515480" cy="3734321"/>
+                    </a:xfrm>
+                    <a:prstGeom prst="rect">
+                      <a:avLst/>
+                    </a:prstGeom>
+                  </pic:spPr>
+                </pic:pic>
+              </a:graphicData>
+            </a:graphic>
+          </wp:inline>
+        </w:drawing>
+      </w:r>
+    </w:p>
+    <w:p>
+      <w:pPr>
+        <w:pStyle w:val="ListParagraph"/>
+        <w:rPr>
+          <w:lang w:val="en-US"/>
+        </w:rPr>
+      </w:pPr>
+      <w:r>
+        <w:rPr>
+          <w:lang w:val="en-US"/>
+        </w:rPr>
+        <w:t>[Factor 4] Transaction Intervals by Role Codes:</w:t>
+      </w:r>
+    </w:p>
+    <w:p>
+      <w:pPr>
+        <w:pStyle w:val="ListParagraph"/>
+        <w:numPr>
+          <w:ilvl w:val="1"/>
+          <w:numId w:val="3"/>
+        </w:numPr>
+        <w:rPr>
+          <w:lang w:val="en-US"/>
+        </w:rPr>
+      </w:pPr>
+      <w:r>
+        <w:rPr>
+          <w:lang w:val="en-US"/>
+        </w:rPr>
+        <w:t>Beneficial owners are effectively outsiders as there is no oscillatory pattern.</w:t>
+      </w:r>
+    </w:p>
+    <w:p>
+      <w:pPr>
+        <w:pStyle w:val="ListParagraph"/>
+        <w:numPr>
+          <w:ilvl w:val="1"/>
+          <w:numId w:val="3"/>
+        </w:numPr>
+        <w:rPr>
+          <w:lang w:val="en-US"/>
+        </w:rPr>
+      </w:pPr>
+      <w:r>
+        <w:rPr>
+          <w:lang w:val="en-US"/>
+        </w:rPr>
+        <w:t>Officers receive stock grants so they have higher P-&gt;P than S-&gt;S.</w:t>
+      </w:r>
+    </w:p>
+    <w:p>
+      <w:pPr>
+        <w:pStyle w:val="ListParagraph"/>
+        <w:numPr>
+          <w:ilvl w:val="1"/>
+          <w:numId w:val="3"/>
+        </w:numPr>
+        <w:rPr>
+          <w:lang w:val="en-US"/>
+        </w:rPr>
+      </w:pPr>
+      <w:r>
+        <w:rPr>
+          <w:lang w:val="en-US"/>
+        </w:rPr>
+        <w:t>Directors are fewer than officers and have less stock compensations.</w:t>
+      </w:r>
+    </w:p>
+    <w:p>
+      <w:pPr>
+        <w:pStyle w:val="ListParagraph"/>
+        <w:numPr>
+          <w:ilvl w:val="0"/>
+          <w:numId w:val="3"/>
+        </w:numPr>
         <w:rPr>
           <w:lang w:val="en-US"/>
         </w:rPr>
@@ -703,7 +1335,7 @@
         <w:rFonts w:hint="default"/>
       </w:rPr>
     </w:lvl>
-    <w:lvl w:ilvl="1" w:tplc="48090019" w:tentative="1">
+    <w:lvl w:ilvl="1" w:tplc="48090019">
       <w:start w:val="1"/>
       <w:numFmt w:val="lowerLetter"/>
       <w:lvlText w:val="%2."/>
@@ -1349,6 +1981,34 @@
       <w:u w:val="single"/>
     </w:rPr>
   </w:style>
+  <w:style w:type="paragraph" w:styleId="BodyTextIndent">
+    <w:name w:val="Body Text Indent"/>
+    <w:basedOn w:val="Normal"/>
+    <w:link w:val="BodyTextIndentChar"/>
+    <w:uiPriority w:val="99"/>
+    <w:unhideWhenUsed/>
+    <w:rsid w:val="00E0249D"/>
+    <w:pPr>
+      <w:ind w:left="1080"/>
+    </w:pPr>
+    <w:rPr>
+      <w:i/>
+      <w:iCs/>
+      <w:lang w:val="en-US"/>
+    </w:rPr>
+  </w:style>
+  <w:style w:type="character" w:customStyle="1" w:styleId="BodyTextIndentChar">
+    <w:name w:val="Body Text Indent Char"/>
+    <w:basedOn w:val="DefaultParagraphFont"/>
+    <w:link w:val="BodyTextIndent"/>
+    <w:uiPriority w:val="99"/>
+    <w:rsid w:val="00E0249D"/>
+    <w:rPr>
+      <w:i/>
+      <w:iCs/>
+      <w:lang w:val="en-US"/>
+    </w:rPr>
+  </w:style>
 </w:styles>
 </file>
 

</xml_diff>

<commit_message>
Extracted first batch of XML data
</commit_message>
<xml_diff>
--- a/Actual Implementation Document.docx
+++ b/Actual Implementation Document.docx
@@ -8,15 +8,29 @@
           <w:lang w:val="en-US"/>
         </w:rPr>
       </w:pPr>
-      <w:hyperlink r:id="rId5" w:history="1">
-        <w:r>
-          <w:rPr>
-            <w:rStyle w:val="Hyperlink"/>
-            <w:lang w:val="en-US"/>
-          </w:rPr>
-          <w:t>Research Paper</w:t>
-        </w:r>
-      </w:hyperlink>
+      <w:r>
+        <w:fldChar w:fldCharType="begin"/>
+      </w:r>
+      <w:r>
+        <w:instrText xml:space="preserve"> HYPERLINK "https://poloclub.github.io/polochau/insider/asonam13_insider.pdf" </w:instrText>
+      </w:r>
+      <w:r>
+        <w:fldChar w:fldCharType="separate"/>
+      </w:r>
+      <w:r>
+        <w:rPr>
+          <w:rStyle w:val="Hyperlink"/>
+          <w:lang w:val="en-US"/>
+        </w:rPr>
+        <w:t>Research Paper</w:t>
+      </w:r>
+      <w:r>
+        <w:rPr>
+          <w:rStyle w:val="Hyperlink"/>
+          <w:lang w:val="en-US"/>
+        </w:rPr>
+        <w:fldChar w:fldCharType="end"/>
+      </w:r>
       <w:r>
         <w:rPr>
           <w:lang w:val="en-US"/>
@@ -71,15 +85,35 @@
           <w:iCs/>
           <w:lang w:val="en-US"/>
         </w:rPr>
-        <w:t>What are other factors? Or other high-level analyses?</w:t>
-      </w:r>
+        <w:t xml:space="preserve">What are other factors? Or other high-level </w:t>
+      </w:r>
+      <w:proofErr w:type="spellStart"/>
+      <w:proofErr w:type="gramStart"/>
       <w:r>
         <w:rPr>
           <w:i/>
           <w:iCs/>
           <w:lang w:val="en-US"/>
         </w:rPr>
-        <w:t>Read relevant research papers.</w:t>
+        <w:t>analyses?</w:t>
+      </w:r>
+      <w:r>
+        <w:rPr>
+          <w:i/>
+          <w:iCs/>
+          <w:lang w:val="en-US"/>
+        </w:rPr>
+        <w:t>Read</w:t>
+      </w:r>
+      <w:proofErr w:type="spellEnd"/>
+      <w:proofErr w:type="gramEnd"/>
+      <w:r>
+        <w:rPr>
+          <w:i/>
+          <w:iCs/>
+          <w:lang w:val="en-US"/>
+        </w:rPr>
+        <w:t xml:space="preserve"> relevant research papers.</w:t>
       </w:r>
     </w:p>
     <w:p>
@@ -131,8 +165,16 @@
         <w:rPr>
           <w:lang w:val="en-US"/>
         </w:rPr>
-        <w:t xml:space="preserve"> external factors such as market cycles and regulations</w:t>
-      </w:r>
+        <w:t xml:space="preserve"> external factors such as market cycles and </w:t>
+      </w:r>
+      <w:proofErr w:type="gramStart"/>
+      <w:r>
+        <w:rPr>
+          <w:lang w:val="en-US"/>
+        </w:rPr>
+        <w:t>regulations</w:t>
+      </w:r>
+      <w:proofErr w:type="gramEnd"/>
     </w:p>
     <w:p>
       <w:pPr>
@@ -147,8 +189,18 @@
           <w:iCs/>
           <w:lang w:val="en-US"/>
         </w:rPr>
-        <w:t>What are these factors? Explore these variables to better predict</w:t>
-      </w:r>
+        <w:t xml:space="preserve">What are these factors? Explore these variables to better </w:t>
+      </w:r>
+      <w:proofErr w:type="gramStart"/>
+      <w:r>
+        <w:rPr>
+          <w:i/>
+          <w:iCs/>
+          <w:lang w:val="en-US"/>
+        </w:rPr>
+        <w:t>predict</w:t>
+      </w:r>
+      <w:proofErr w:type="gramEnd"/>
     </w:p>
     <w:p>
       <w:pPr>
@@ -165,7 +217,21 @@
         <w:rPr>
           <w:lang w:val="en-US"/>
         </w:rPr>
-        <w:t xml:space="preserve">Usefulness of temporal analysis: trading behaviours are affected by </w:t>
+        <w:t xml:space="preserve">Usefulness of temporal analysis: trading </w:t>
+      </w:r>
+      <w:proofErr w:type="spellStart"/>
+      <w:r>
+        <w:rPr>
+          <w:lang w:val="en-US"/>
+        </w:rPr>
+        <w:t>behaviours</w:t>
+      </w:r>
+      <w:proofErr w:type="spellEnd"/>
+      <w:r>
+        <w:rPr>
+          <w:lang w:val="en-US"/>
+        </w:rPr>
+        <w:t xml:space="preserve"> are affected by </w:t>
       </w:r>
       <w:r>
         <w:rPr>
@@ -221,8 +287,18 @@
           <w:iCs/>
           <w:lang w:val="en-US"/>
         </w:rPr>
-        <w:t>Algorithms to better detect networks. Tune the hyperparameters</w:t>
-      </w:r>
+        <w:t xml:space="preserve">Algorithms to better detect networks. Tune the </w:t>
+      </w:r>
+      <w:proofErr w:type="gramStart"/>
+      <w:r>
+        <w:rPr>
+          <w:i/>
+          <w:iCs/>
+          <w:lang w:val="en-US"/>
+        </w:rPr>
+        <w:t>hyperparameters</w:t>
+      </w:r>
+      <w:proofErr w:type="gramEnd"/>
     </w:p>
     <w:p>
       <w:pPr>
@@ -273,14 +349,27 @@
         <w:rPr>
           <w:lang w:val="en-US"/>
         </w:rPr>
-        <w:t>Insiders can be classified to routine traders and opportunist traders [Cohen et al.]. This paper explores trading behaviours from network-centric perspective.</w:t>
-      </w:r>
-    </w:p>
-    <w:p>
-      <w:pPr>
-        <w:pStyle w:val="ListParagraph"/>
-        <w:rPr>
-          <w:rFonts w:hint="eastAsia"/>
+        <w:t xml:space="preserve">Insiders can be classified to routine traders and opportunist traders [Cohen et al.]. This paper explores trading </w:t>
+      </w:r>
+      <w:proofErr w:type="spellStart"/>
+      <w:r>
+        <w:rPr>
+          <w:lang w:val="en-US"/>
+        </w:rPr>
+        <w:t>behaviours</w:t>
+      </w:r>
+      <w:proofErr w:type="spellEnd"/>
+      <w:r>
+        <w:rPr>
+          <w:lang w:val="en-US"/>
+        </w:rPr>
+        <w:t xml:space="preserve"> from network-centric perspective.</w:t>
+      </w:r>
+    </w:p>
+    <w:p>
+      <w:pPr>
+        <w:pStyle w:val="ListParagraph"/>
+        <w:rPr>
           <w:lang w:val="en-MY"/>
         </w:rPr>
       </w:pPr>
@@ -318,6 +407,7 @@
         </w:rPr>
         <w:t>+</w:t>
       </w:r>
+      <w:proofErr w:type="gramStart"/>
       <w:r>
         <w:rPr>
           <w:rFonts w:hint="eastAsia"/>
@@ -327,6 +417,7 @@
         </w:rPr>
         <w:t>统计方法</w:t>
       </w:r>
+      <w:proofErr w:type="gramEnd"/>
     </w:p>
     <w:p>
       <w:pPr>
@@ -408,11 +499,19 @@
           <w:lang w:val="en-US"/>
         </w:rPr>
       </w:pPr>
-      <w:r>
-        <w:rPr>
-          <w:lang w:val="en-US"/>
-        </w:rPr>
-        <w:t>Visualisations Made</w:t>
+      <w:proofErr w:type="spellStart"/>
+      <w:r>
+        <w:rPr>
+          <w:lang w:val="en-US"/>
+        </w:rPr>
+        <w:t>Visualisations</w:t>
+      </w:r>
+      <w:proofErr w:type="spellEnd"/>
+      <w:r>
+        <w:rPr>
+          <w:lang w:val="en-US"/>
+        </w:rPr>
+        <w:t xml:space="preserve"> Made</w:t>
       </w:r>
       <w:r>
         <w:rPr>
@@ -467,7 +566,7 @@
                     <pic:cNvPicPr/>
                   </pic:nvPicPr>
                   <pic:blipFill>
-                    <a:blip r:embed="rId6"/>
+                    <a:blip r:embed="rId5"/>
                     <a:stretch>
                       <a:fillRect/>
                     </a:stretch>
@@ -503,8 +602,16 @@
         <w:rPr>
           <w:lang w:val="en-US"/>
         </w:rPr>
-        <w:t>Number of companies having a particular number of insiders</w:t>
-      </w:r>
+        <w:t xml:space="preserve">Number of companies having a particular number of </w:t>
+      </w:r>
+      <w:proofErr w:type="gramStart"/>
+      <w:r>
+        <w:rPr>
+          <w:lang w:val="en-US"/>
+        </w:rPr>
+        <w:t>insiders</w:t>
+      </w:r>
+      <w:proofErr w:type="gramEnd"/>
     </w:p>
     <w:p>
       <w:pPr>
@@ -534,7 +641,7 @@
                     <pic:cNvPicPr/>
                   </pic:nvPicPr>
                   <pic:blipFill>
-                    <a:blip r:embed="rId7"/>
+                    <a:blip r:embed="rId6"/>
                     <a:stretch>
                       <a:fillRect/>
                     </a:stretch>
@@ -626,7 +733,7 @@
                     <pic:cNvPicPr/>
                   </pic:nvPicPr>
                   <pic:blipFill>
-                    <a:blip r:embed="rId8"/>
+                    <a:blip r:embed="rId7"/>
                     <a:stretch>
                       <a:fillRect/>
                     </a:stretch>
@@ -662,7 +769,21 @@
         <w:rPr>
           <w:lang w:val="en-US"/>
         </w:rPr>
-        <w:t xml:space="preserve">To analyse trends by </w:t>
+        <w:t xml:space="preserve">To </w:t>
+      </w:r>
+      <w:proofErr w:type="spellStart"/>
+      <w:r>
+        <w:rPr>
+          <w:lang w:val="en-US"/>
+        </w:rPr>
+        <w:t>analyse</w:t>
+      </w:r>
+      <w:proofErr w:type="spellEnd"/>
+      <w:r>
+        <w:rPr>
+          <w:lang w:val="en-US"/>
+        </w:rPr>
+        <w:t xml:space="preserve"> trends by </w:t>
       </w:r>
       <w:r>
         <w:rPr>
@@ -708,9 +829,30 @@
     <w:p>
       <w:pPr>
         <w:pStyle w:val="ListParagraph"/>
+        <w:rPr>
+          <w:lang w:val="en-US"/>
+        </w:rPr>
+      </w:pPr>
+    </w:p>
+    <w:p>
+      <w:pPr>
+        <w:rPr>
+          <w:lang w:val="en-US"/>
+        </w:rPr>
+      </w:pPr>
+      <w:r>
+        <w:rPr>
+          <w:lang w:val="en-US"/>
+        </w:rPr>
+        <w:t>Possible Factors</w:t>
+      </w:r>
+    </w:p>
+    <w:p>
+      <w:pPr>
+        <w:pStyle w:val="ListParagraph"/>
         <w:numPr>
           <w:ilvl w:val="0"/>
-          <w:numId w:val="3"/>
+          <w:numId w:val="4"/>
         </w:numPr>
         <w:rPr>
           <w:lang w:val="en-US"/>
@@ -742,7 +884,21 @@
         <w:rPr>
           <w:lang w:val="en-US"/>
         </w:rPr>
-        <w:t>Beneficial owners are not actual insiders – CEOs are. This can be seen from the difference in trading behaviours.</w:t>
+        <w:t xml:space="preserve">Beneficial owners are not actual insiders – CEOs are. This can be seen from the difference in trading </w:t>
+      </w:r>
+      <w:proofErr w:type="spellStart"/>
+      <w:r>
+        <w:rPr>
+          <w:lang w:val="en-US"/>
+        </w:rPr>
+        <w:t>behaviours</w:t>
+      </w:r>
+      <w:proofErr w:type="spellEnd"/>
+      <w:r>
+        <w:rPr>
+          <w:lang w:val="en-US"/>
+        </w:rPr>
+        <w:t>.</w:t>
       </w:r>
       <w:r>
         <w:rPr>
@@ -799,6 +955,7 @@
           <w:noProof/>
           <w:lang w:val="en-US"/>
         </w:rPr>
+        <w:lastRenderedPageBreak/>
         <w:drawing>
           <wp:inline distT="0" distB="0" distL="0" distR="0" wp14:anchorId="01F7CDEC" wp14:editId="1AA3905B">
             <wp:extent cx="4925112" cy="2086266"/>
@@ -815,7 +972,7 @@
                     <pic:cNvPicPr/>
                   </pic:nvPicPr>
                   <pic:blipFill>
-                    <a:blip r:embed="rId9"/>
+                    <a:blip r:embed="rId8"/>
                     <a:stretch>
                       <a:fillRect/>
                     </a:stretch>
@@ -841,7 +998,7 @@
         <w:pStyle w:val="ListParagraph"/>
         <w:numPr>
           <w:ilvl w:val="0"/>
-          <w:numId w:val="3"/>
+          <w:numId w:val="4"/>
         </w:numPr>
         <w:rPr>
           <w:lang w:val="en-US"/>
@@ -852,7 +1009,6 @@
           <w:noProof/>
           <w:lang w:val="en-US"/>
         </w:rPr>
-        <w:lastRenderedPageBreak/>
         <w:drawing>
           <wp:inline distT="0" distB="0" distL="0" distR="0" wp14:anchorId="2B49C601" wp14:editId="483DED87">
             <wp:extent cx="4991797" cy="2067213"/>
@@ -869,7 +1025,7 @@
                     <pic:cNvPicPr/>
                   </pic:nvPicPr>
                   <pic:blipFill>
-                    <a:blip r:embed="rId10"/>
+                    <a:blip r:embed="rId9"/>
                     <a:stretch>
                       <a:fillRect/>
                     </a:stretch>
@@ -915,7 +1071,7 @@
         <w:pStyle w:val="ListParagraph"/>
         <w:numPr>
           <w:ilvl w:val="0"/>
-          <w:numId w:val="3"/>
+          <w:numId w:val="4"/>
         </w:numPr>
         <w:rPr>
           <w:lang w:val="en-US"/>
@@ -942,7 +1098,7 @@
                     <pic:cNvPicPr/>
                   </pic:nvPicPr>
                   <pic:blipFill>
-                    <a:blip r:embed="rId11"/>
+                    <a:blip r:embed="rId10"/>
                     <a:stretch>
                       <a:fillRect/>
                     </a:stretch>
@@ -989,7 +1145,7 @@
                     <pic:cNvPicPr/>
                   </pic:nvPicPr>
                   <pic:blipFill>
-                    <a:blip r:embed="rId12"/>
+                    <a:blip r:embed="rId11"/>
                     <a:stretch>
                       <a:fillRect/>
                     </a:stretch>
@@ -1037,17 +1193,38 @@
         <w:pStyle w:val="ListParagraph"/>
         <w:numPr>
           <w:ilvl w:val="1"/>
-          <w:numId w:val="3"/>
-        </w:numPr>
-        <w:rPr>
-          <w:lang w:val="en-US"/>
-        </w:rPr>
-      </w:pPr>
-      <w:r>
-        <w:rPr>
-          <w:lang w:val="en-US"/>
-        </w:rPr>
-        <w:t>Graph 1: P-&gt;P is higher than S-&gt;S because tech companies give stock grants so liquidation keeps happening. Oscillatory pattern with 90-day cycle due to corporate bylaws that prohibit transactions near quarterly earnings announcements.</w:t>
+          <w:numId w:val="4"/>
+        </w:numPr>
+        <w:rPr>
+          <w:lang w:val="en-US"/>
+        </w:rPr>
+      </w:pPr>
+      <w:r>
+        <w:rPr>
+          <w:lang w:val="en-US"/>
+        </w:rPr>
+        <w:t xml:space="preserve">Graph 1: P-&gt;P is higher than S-&gt;S because tech companies give stock </w:t>
+      </w:r>
+      <w:proofErr w:type="gramStart"/>
+      <w:r>
+        <w:rPr>
+          <w:lang w:val="en-US"/>
+        </w:rPr>
+        <w:t>grants</w:t>
+      </w:r>
+      <w:proofErr w:type="gramEnd"/>
+      <w:r>
+        <w:rPr>
+          <w:lang w:val="en-US"/>
+        </w:rPr>
+        <w:t xml:space="preserve"> so liquidation keeps happening. Oscillatory pattern with 90-day cycle due to </w:t>
+      </w:r>
+      <w:r>
+        <w:rPr>
+          <w:lang w:val="en-US"/>
+        </w:rPr>
+        <w:lastRenderedPageBreak/>
+        <w:t>corporate bylaws that prohibit transactions near quarterly earnings announcements.</w:t>
       </w:r>
     </w:p>
     <w:p>
@@ -1055,7 +1232,7 @@
         <w:pStyle w:val="ListParagraph"/>
         <w:numPr>
           <w:ilvl w:val="1"/>
-          <w:numId w:val="3"/>
+          <w:numId w:val="4"/>
         </w:numPr>
         <w:rPr>
           <w:lang w:val="en-US"/>
@@ -1081,7 +1258,7 @@
         <w:pStyle w:val="ListParagraph"/>
         <w:numPr>
           <w:ilvl w:val="0"/>
-          <w:numId w:val="3"/>
+          <w:numId w:val="4"/>
         </w:numPr>
         <w:rPr>
           <w:lang w:val="en-US"/>
@@ -1092,7 +1269,6 @@
           <w:noProof/>
           <w:lang w:val="en-US"/>
         </w:rPr>
-        <w:lastRenderedPageBreak/>
         <w:drawing>
           <wp:inline distT="0" distB="0" distL="0" distR="0" wp14:anchorId="4BD61106" wp14:editId="3839C15E">
             <wp:extent cx="4515480" cy="3734321"/>
@@ -1109,7 +1285,7 @@
                     <pic:cNvPicPr/>
                   </pic:nvPicPr>
                   <pic:blipFill>
-                    <a:blip r:embed="rId13"/>
+                    <a:blip r:embed="rId12"/>
                     <a:stretch>
                       <a:fillRect/>
                     </a:stretch>
@@ -1149,17 +1325,31 @@
         <w:pStyle w:val="ListParagraph"/>
         <w:numPr>
           <w:ilvl w:val="1"/>
-          <w:numId w:val="3"/>
-        </w:numPr>
-        <w:rPr>
-          <w:lang w:val="en-US"/>
-        </w:rPr>
-      </w:pPr>
-      <w:r>
-        <w:rPr>
-          <w:lang w:val="en-US"/>
-        </w:rPr>
-        <w:t>Beneficial owners are effectively outsiders as there is no oscillatory pattern.</w:t>
+          <w:numId w:val="4"/>
+        </w:numPr>
+        <w:rPr>
+          <w:lang w:val="en-US"/>
+        </w:rPr>
+      </w:pPr>
+      <w:r>
+        <w:rPr>
+          <w:lang w:val="en-US"/>
+        </w:rPr>
+        <w:t xml:space="preserve">Beneficial owners are effectively outsiders as there </w:t>
+      </w:r>
+      <w:proofErr w:type="gramStart"/>
+      <w:r>
+        <w:rPr>
+          <w:lang w:val="en-US"/>
+        </w:rPr>
+        <w:t>is</w:t>
+      </w:r>
+      <w:proofErr w:type="gramEnd"/>
+      <w:r>
+        <w:rPr>
+          <w:lang w:val="en-US"/>
+        </w:rPr>
+        <w:t xml:space="preserve"> no oscillatory pattern.</w:t>
       </w:r>
     </w:p>
     <w:p>
@@ -1167,17 +1357,31 @@
         <w:pStyle w:val="ListParagraph"/>
         <w:numPr>
           <w:ilvl w:val="1"/>
-          <w:numId w:val="3"/>
-        </w:numPr>
-        <w:rPr>
-          <w:lang w:val="en-US"/>
-        </w:rPr>
-      </w:pPr>
-      <w:r>
-        <w:rPr>
-          <w:lang w:val="en-US"/>
-        </w:rPr>
-        <w:t>Officers receive stock grants so they have higher P-&gt;P than S-&gt;S.</w:t>
+          <w:numId w:val="4"/>
+        </w:numPr>
+        <w:rPr>
+          <w:lang w:val="en-US"/>
+        </w:rPr>
+      </w:pPr>
+      <w:r>
+        <w:rPr>
+          <w:lang w:val="en-US"/>
+        </w:rPr>
+        <w:t xml:space="preserve">Officers receive stock </w:t>
+      </w:r>
+      <w:proofErr w:type="gramStart"/>
+      <w:r>
+        <w:rPr>
+          <w:lang w:val="en-US"/>
+        </w:rPr>
+        <w:t>grants</w:t>
+      </w:r>
+      <w:proofErr w:type="gramEnd"/>
+      <w:r>
+        <w:rPr>
+          <w:lang w:val="en-US"/>
+        </w:rPr>
+        <w:t xml:space="preserve"> so they have higher P-&gt;P than S-&gt;S.</w:t>
       </w:r>
     </w:p>
     <w:p>
@@ -1185,7 +1389,7 @@
         <w:pStyle w:val="ListParagraph"/>
         <w:numPr>
           <w:ilvl w:val="1"/>
-          <w:numId w:val="3"/>
+          <w:numId w:val="4"/>
         </w:numPr>
         <w:rPr>
           <w:lang w:val="en-US"/>
@@ -1203,12 +1407,1074 @@
         <w:pStyle w:val="ListParagraph"/>
         <w:numPr>
           <w:ilvl w:val="0"/>
-          <w:numId w:val="3"/>
-        </w:numPr>
-        <w:rPr>
-          <w:lang w:val="en-US"/>
-        </w:rPr>
-      </w:pPr>
+          <w:numId w:val="4"/>
+        </w:numPr>
+        <w:rPr>
+          <w:lang w:val="en-US"/>
+        </w:rPr>
+      </w:pPr>
+      <w:r>
+        <w:rPr>
+          <w:lang w:val="en-US"/>
+        </w:rPr>
+        <w:lastRenderedPageBreak/>
+        <w:drawing>
+          <wp:inline distT="0" distB="0" distL="0" distR="0" wp14:anchorId="1369D607" wp14:editId="5E4483A3">
+            <wp:extent cx="4382112" cy="3620005"/>
+            <wp:effectExtent l="0" t="0" r="0" b="0"/>
+            <wp:docPr id="6" name="Picture 6" descr="Chart, histogram&#10;&#10;Description automatically generated"/>
+            <wp:cNvGraphicFramePr>
+              <a:graphicFrameLocks xmlns:a="http://schemas.openxmlformats.org/drawingml/2006/main" noChangeAspect="1"/>
+            </wp:cNvGraphicFramePr>
+            <a:graphic xmlns:a="http://schemas.openxmlformats.org/drawingml/2006/main">
+              <a:graphicData uri="http://schemas.openxmlformats.org/drawingml/2006/picture">
+                <pic:pic xmlns:pic="http://schemas.openxmlformats.org/drawingml/2006/picture">
+                  <pic:nvPicPr>
+                    <pic:cNvPr id="6" name="Picture 6" descr="Chart, histogram&#10;&#10;Description automatically generated"/>
+                    <pic:cNvPicPr/>
+                  </pic:nvPicPr>
+                  <pic:blipFill>
+                    <a:blip r:embed="rId13"/>
+                    <a:stretch>
+                      <a:fillRect/>
+                    </a:stretch>
+                  </pic:blipFill>
+                  <pic:spPr>
+                    <a:xfrm>
+                      <a:off x="0" y="0"/>
+                      <a:ext cx="4382112" cy="3620005"/>
+                    </a:xfrm>
+                    <a:prstGeom prst="rect">
+                      <a:avLst/>
+                    </a:prstGeom>
+                  </pic:spPr>
+                </pic:pic>
+              </a:graphicData>
+            </a:graphic>
+          </wp:inline>
+        </w:drawing>
+      </w:r>
+      <w:r>
+        <w:rPr>
+          <w:lang w:val="en-US"/>
+        </w:rPr>
+        <w:t xml:space="preserve">[Factor 5] Transaction Intervals by Insiders’ Companies’ Sectors: </w:t>
+      </w:r>
+    </w:p>
+    <w:p>
+      <w:pPr>
+        <w:pStyle w:val="ListParagraph"/>
+        <w:numPr>
+          <w:ilvl w:val="1"/>
+          <w:numId w:val="4"/>
+        </w:numPr>
+        <w:rPr>
+          <w:lang w:val="en-US"/>
+        </w:rPr>
+      </w:pPr>
+      <w:r>
+        <w:rPr>
+          <w:lang w:val="en-US"/>
+        </w:rPr>
+        <w:t xml:space="preserve">tech firm insiders sell more than they purchase (as expected). For other sectors, sales and purchases are more balanced. </w:t>
+      </w:r>
+    </w:p>
+    <w:p>
+      <w:pPr>
+        <w:pStyle w:val="ListParagraph"/>
+        <w:numPr>
+          <w:ilvl w:val="1"/>
+          <w:numId w:val="4"/>
+        </w:numPr>
+        <w:rPr>
+          <w:lang w:val="en-US"/>
+        </w:rPr>
+      </w:pPr>
+      <w:r>
+        <w:rPr>
+          <w:lang w:val="en-US"/>
+        </w:rPr>
+        <w:t xml:space="preserve">Still can observe the oscillatory </w:t>
+      </w:r>
+      <w:proofErr w:type="gramStart"/>
+      <w:r>
+        <w:rPr>
+          <w:lang w:val="en-US"/>
+        </w:rPr>
+        <w:t>pattern</w:t>
+      </w:r>
+      <w:proofErr w:type="gramEnd"/>
+    </w:p>
+    <w:p>
+      <w:pPr>
+        <w:rPr>
+          <w:lang w:val="en-US"/>
+        </w:rPr>
+      </w:pPr>
+    </w:p>
+    <w:p>
+      <w:pPr>
+        <w:rPr>
+          <w:lang w:val="en-US"/>
+        </w:rPr>
+      </w:pPr>
+      <w:r>
+        <w:rPr>
+          <w:lang w:val="en-US"/>
+        </w:rPr>
+        <w:t>Network-Centric Analysis</w:t>
+      </w:r>
+    </w:p>
+    <w:p>
+      <w:pPr>
+        <w:pStyle w:val="ListParagraph"/>
+        <w:numPr>
+          <w:ilvl w:val="0"/>
+          <w:numId w:val="5"/>
+        </w:numPr>
+        <w:rPr>
+          <w:lang w:val="en-US"/>
+        </w:rPr>
+      </w:pPr>
+      <w:r>
+        <w:rPr>
+          <w:lang w:val="en-US"/>
+        </w:rPr>
+        <w:t xml:space="preserve">Network-Centric </w:t>
+      </w:r>
+      <w:r>
+        <w:rPr>
+          <w:lang w:val="en-US"/>
+        </w:rPr>
+        <w:t>Algorithms</w:t>
+      </w:r>
+      <w:r>
+        <w:rPr>
+          <w:lang w:val="en-US"/>
+        </w:rPr>
+        <w:t xml:space="preserve">: things to </w:t>
+      </w:r>
+      <w:proofErr w:type="gramStart"/>
+      <w:r>
+        <w:rPr>
+          <w:lang w:val="en-US"/>
+        </w:rPr>
+        <w:t>note</w:t>
+      </w:r>
+      <w:proofErr w:type="gramEnd"/>
+    </w:p>
+    <w:p>
+      <w:pPr>
+        <w:pStyle w:val="ListParagraph"/>
+        <w:rPr>
+          <w:lang w:val="en-US"/>
+        </w:rPr>
+      </w:pPr>
+      <w:r>
+        <w:rPr>
+          <w:lang w:val="en-US"/>
+        </w:rPr>
+        <w:drawing>
+          <wp:inline distT="0" distB="0" distL="0" distR="0" wp14:anchorId="314DF171" wp14:editId="16343C91">
+            <wp:extent cx="4877481" cy="2295845"/>
+            <wp:effectExtent l="0" t="0" r="0" b="9525"/>
+            <wp:docPr id="10" name="Picture 10" descr="Text, letter&#10;&#10;Description automatically generated"/>
+            <wp:cNvGraphicFramePr>
+              <a:graphicFrameLocks xmlns:a="http://schemas.openxmlformats.org/drawingml/2006/main" noChangeAspect="1"/>
+            </wp:cNvGraphicFramePr>
+            <a:graphic xmlns:a="http://schemas.openxmlformats.org/drawingml/2006/main">
+              <a:graphicData uri="http://schemas.openxmlformats.org/drawingml/2006/picture">
+                <pic:pic xmlns:pic="http://schemas.openxmlformats.org/drawingml/2006/picture">
+                  <pic:nvPicPr>
+                    <pic:cNvPr id="10" name="Picture 10" descr="Text, letter&#10;&#10;Description automatically generated"/>
+                    <pic:cNvPicPr/>
+                  </pic:nvPicPr>
+                  <pic:blipFill>
+                    <a:blip r:embed="rId14"/>
+                    <a:stretch>
+                      <a:fillRect/>
+                    </a:stretch>
+                  </pic:blipFill>
+                  <pic:spPr>
+                    <a:xfrm>
+                      <a:off x="0" y="0"/>
+                      <a:ext cx="4877481" cy="2295845"/>
+                    </a:xfrm>
+                    <a:prstGeom prst="rect">
+                      <a:avLst/>
+                    </a:prstGeom>
+                  </pic:spPr>
+                </pic:pic>
+              </a:graphicData>
+            </a:graphic>
+          </wp:inline>
+        </w:drawing>
+      </w:r>
+    </w:p>
+    <w:p>
+      <w:pPr>
+        <w:pStyle w:val="ListParagraph"/>
+        <w:numPr>
+          <w:ilvl w:val="1"/>
+          <w:numId w:val="5"/>
+        </w:numPr>
+        <w:rPr>
+          <w:lang w:val="en-US"/>
+        </w:rPr>
+      </w:pPr>
+      <w:r>
+        <w:rPr>
+          <w:lang w:val="en-US"/>
+        </w:rPr>
+        <w:t>Compare company by company (line 2) instead of all possible pairs of insiders.</w:t>
+      </w:r>
+    </w:p>
+    <w:p>
+      <w:pPr>
+        <w:pStyle w:val="ListParagraph"/>
+        <w:numPr>
+          <w:ilvl w:val="1"/>
+          <w:numId w:val="5"/>
+        </w:numPr>
+        <w:rPr>
+          <w:lang w:val="en-US"/>
+        </w:rPr>
+      </w:pPr>
+      <w:r>
+        <w:rPr>
+          <w:lang w:val="en-US"/>
+        </w:rPr>
+        <w:t>Number of distinct (hence use set: avoid split transactions to affect the result) transactions must cross a threshold (so that if the number of transactions is small number, the result will not be affected).</w:t>
+      </w:r>
+    </w:p>
+    <w:p>
+      <w:pPr>
+        <w:pStyle w:val="ListParagraph"/>
+        <w:numPr>
+          <w:ilvl w:val="1"/>
+          <w:numId w:val="5"/>
+        </w:numPr>
+        <w:rPr>
+          <w:lang w:val="en-US"/>
+        </w:rPr>
+      </w:pPr>
+      <w:r>
+        <w:rPr>
+          <w:lang w:val="en-US"/>
+        </w:rPr>
+        <w:lastRenderedPageBreak/>
+        <w:t xml:space="preserve">Similar transactions are determined as transactions that occur on the same date. </w:t>
+      </w:r>
+      <w:r>
+        <w:rPr>
+          <w:i/>
+          <w:iCs/>
+          <w:lang w:val="en-US"/>
+        </w:rPr>
+        <w:t xml:space="preserve">Machine learning to check if there is a sweet range. Perhaps </w:t>
+      </w:r>
+      <w:r>
+        <w:rPr>
+          <w:i/>
+          <w:iCs/>
+          <w:lang w:val="en-US"/>
+        </w:rPr>
+        <w:t>consider a time window (recommended by author)</w:t>
+      </w:r>
+      <w:r>
+        <w:rPr>
+          <w:i/>
+          <w:iCs/>
+          <w:lang w:val="en-US"/>
+        </w:rPr>
+        <w:t xml:space="preserve"> but the price suddenly fluctuates before or after the event, then flag)</w:t>
+      </w:r>
+    </w:p>
+    <w:p>
+      <w:pPr>
+        <w:pStyle w:val="ListParagraph"/>
+        <w:ind w:left="1440"/>
+        <w:rPr>
+          <w:lang w:val="en-US"/>
+        </w:rPr>
+      </w:pPr>
+      <w:r>
+        <w:rPr>
+          <w:lang w:val="en-US"/>
+        </w:rPr>
+        <w:drawing>
+          <wp:inline distT="0" distB="0" distL="0" distR="0" wp14:anchorId="0B8441D2" wp14:editId="6BDDBB46">
+            <wp:extent cx="3048425" cy="971686"/>
+            <wp:effectExtent l="0" t="0" r="0" b="0"/>
+            <wp:docPr id="12" name="Picture 12" descr="Text&#10;&#10;Description automatically generated with medium confidence"/>
+            <wp:cNvGraphicFramePr>
+              <a:graphicFrameLocks xmlns:a="http://schemas.openxmlformats.org/drawingml/2006/main" noChangeAspect="1"/>
+            </wp:cNvGraphicFramePr>
+            <a:graphic xmlns:a="http://schemas.openxmlformats.org/drawingml/2006/main">
+              <a:graphicData uri="http://schemas.openxmlformats.org/drawingml/2006/picture">
+                <pic:pic xmlns:pic="http://schemas.openxmlformats.org/drawingml/2006/picture">
+                  <pic:nvPicPr>
+                    <pic:cNvPr id="12" name="Picture 12" descr="Text&#10;&#10;Description automatically generated with medium confidence"/>
+                    <pic:cNvPicPr/>
+                  </pic:nvPicPr>
+                  <pic:blipFill>
+                    <a:blip r:embed="rId15"/>
+                    <a:stretch>
+                      <a:fillRect/>
+                    </a:stretch>
+                  </pic:blipFill>
+                  <pic:spPr>
+                    <a:xfrm>
+                      <a:off x="0" y="0"/>
+                      <a:ext cx="3048425" cy="971686"/>
+                    </a:xfrm>
+                    <a:prstGeom prst="rect">
+                      <a:avLst/>
+                    </a:prstGeom>
+                  </pic:spPr>
+                </pic:pic>
+              </a:graphicData>
+            </a:graphic>
+          </wp:inline>
+        </w:drawing>
+      </w:r>
+    </w:p>
+    <w:p>
+      <w:pPr>
+        <w:pStyle w:val="ListParagraph"/>
+        <w:numPr>
+          <w:ilvl w:val="1"/>
+          <w:numId w:val="5"/>
+        </w:numPr>
+        <w:rPr>
+          <w:lang w:val="en-US"/>
+        </w:rPr>
+      </w:pPr>
+      <w:r>
+        <w:rPr>
+          <w:lang w:val="en-US"/>
+        </w:rPr>
+        <w:t>Similarity function must cross a threshold before it the two insiders can be considered as nodes.</w:t>
+      </w:r>
+      <w:r>
+        <w:rPr>
+          <w:lang w:val="en-US"/>
+        </w:rPr>
+        <w:t xml:space="preserve"> </w:t>
+      </w:r>
+      <w:r>
+        <w:rPr>
+          <w:i/>
+          <w:iCs/>
+          <w:lang w:val="en-US"/>
+        </w:rPr>
+        <w:t>Get another similarity function (recommended by author)</w:t>
+      </w:r>
+    </w:p>
+    <w:p>
+      <w:pPr>
+        <w:pStyle w:val="ListParagraph"/>
+        <w:numPr>
+          <w:ilvl w:val="1"/>
+          <w:numId w:val="5"/>
+        </w:numPr>
+        <w:rPr>
+          <w:lang w:val="en-US"/>
+        </w:rPr>
+      </w:pPr>
+      <w:r>
+        <w:rPr>
+          <w:lang w:val="en-US"/>
+        </w:rPr>
+        <w:t xml:space="preserve">7% of the directly connected insiders in the networks share the same last </w:t>
+      </w:r>
+      <w:proofErr w:type="gramStart"/>
+      <w:r>
+        <w:rPr>
+          <w:lang w:val="en-US"/>
+        </w:rPr>
+        <w:t>names</w:t>
+      </w:r>
+      <w:proofErr w:type="gramEnd"/>
+      <w:r>
+        <w:rPr>
+          <w:lang w:val="en-US"/>
+        </w:rPr>
+        <w:t xml:space="preserve"> </w:t>
+      </w:r>
+    </w:p>
+    <w:p>
+      <w:pPr>
+        <w:pStyle w:val="ListParagraph"/>
+        <w:numPr>
+          <w:ilvl w:val="1"/>
+          <w:numId w:val="5"/>
+        </w:numPr>
+        <w:rPr>
+          <w:lang w:val="en-US"/>
+        </w:rPr>
+      </w:pPr>
+      <w:r>
+        <w:rPr>
+          <w:lang w:val="en-US"/>
+        </w:rPr>
+        <w:t>Only add the nodes and edges if they previously are not added.</w:t>
+      </w:r>
+    </w:p>
+    <w:p>
+      <w:pPr>
+        <w:pStyle w:val="ListParagraph"/>
+        <w:numPr>
+          <w:ilvl w:val="1"/>
+          <w:numId w:val="5"/>
+        </w:numPr>
+        <w:rPr>
+          <w:lang w:val="en-US"/>
+        </w:rPr>
+      </w:pPr>
+      <w:r>
+        <w:rPr>
+          <w:lang w:val="en-US"/>
+        </w:rPr>
+        <w:t>Build graph separately for sale and purchase because they have different implications.</w:t>
+      </w:r>
+      <w:r>
+        <w:rPr>
+          <w:noProof/>
+        </w:rPr>
+        <w:t xml:space="preserve"> </w:t>
+      </w:r>
+    </w:p>
+    <w:p>
+      <w:pPr>
+        <w:pStyle w:val="ListParagraph"/>
+        <w:ind w:left="1440"/>
+        <w:rPr>
+          <w:noProof/>
+        </w:rPr>
+      </w:pPr>
+      <w:r>
+        <w:rPr>
+          <w:noProof/>
+        </w:rPr>
+        <w:t>The connected components are within the firms as this is still firm-by-firm analysis.</w:t>
+      </w:r>
+    </w:p>
+    <w:p>
+      <w:pPr>
+        <w:pStyle w:val="ListParagraph"/>
+        <w:ind w:left="1440"/>
+        <w:rPr>
+          <w:lang w:val="en-US"/>
+        </w:rPr>
+      </w:pPr>
+      <w:r>
+        <w:rPr>
+          <w:lang w:val="en-US"/>
+        </w:rPr>
+        <w:drawing>
+          <wp:inline distT="0" distB="0" distL="0" distR="0" wp14:anchorId="5800C70A" wp14:editId="30E0B5DB">
+            <wp:extent cx="3419952" cy="571580"/>
+            <wp:effectExtent l="0" t="0" r="0" b="0"/>
+            <wp:docPr id="13" name="Picture 13" descr="Text&#10;&#10;Description automatically generated with low confidence"/>
+            <wp:cNvGraphicFramePr>
+              <a:graphicFrameLocks xmlns:a="http://schemas.openxmlformats.org/drawingml/2006/main" noChangeAspect="1"/>
+            </wp:cNvGraphicFramePr>
+            <a:graphic xmlns:a="http://schemas.openxmlformats.org/drawingml/2006/main">
+              <a:graphicData uri="http://schemas.openxmlformats.org/drawingml/2006/picture">
+                <pic:pic xmlns:pic="http://schemas.openxmlformats.org/drawingml/2006/picture">
+                  <pic:nvPicPr>
+                    <pic:cNvPr id="13" name="Picture 13" descr="Text&#10;&#10;Description automatically generated with low confidence"/>
+                    <pic:cNvPicPr/>
+                  </pic:nvPicPr>
+                  <pic:blipFill>
+                    <a:blip r:embed="rId16"/>
+                    <a:stretch>
+                      <a:fillRect/>
+                    </a:stretch>
+                  </pic:blipFill>
+                  <pic:spPr>
+                    <a:xfrm>
+                      <a:off x="0" y="0"/>
+                      <a:ext cx="3419952" cy="571580"/>
+                    </a:xfrm>
+                    <a:prstGeom prst="rect">
+                      <a:avLst/>
+                    </a:prstGeom>
+                  </pic:spPr>
+                </pic:pic>
+              </a:graphicData>
+            </a:graphic>
+          </wp:inline>
+        </w:drawing>
+      </w:r>
+    </w:p>
+    <w:p>
+      <w:pPr>
+        <w:pStyle w:val="ListParagraph"/>
+        <w:ind w:left="1440"/>
+        <w:rPr>
+          <w:lang w:val="en-US"/>
+        </w:rPr>
+      </w:pPr>
+      <w:r>
+        <w:rPr>
+          <w:lang w:val="en-US"/>
+        </w:rPr>
+        <w:drawing>
+          <wp:inline distT="0" distB="0" distL="0" distR="0" wp14:anchorId="1005ABA0" wp14:editId="463D456C">
+            <wp:extent cx="3047999" cy="1081741"/>
+            <wp:effectExtent l="0" t="0" r="635" b="4445"/>
+            <wp:docPr id="14" name="Picture 14" descr="A picture containing text, watch&#10;&#10;Description automatically generated"/>
+            <wp:cNvGraphicFramePr>
+              <a:graphicFrameLocks xmlns:a="http://schemas.openxmlformats.org/drawingml/2006/main" noChangeAspect="1"/>
+            </wp:cNvGraphicFramePr>
+            <a:graphic xmlns:a="http://schemas.openxmlformats.org/drawingml/2006/main">
+              <a:graphicData uri="http://schemas.openxmlformats.org/drawingml/2006/picture">
+                <pic:pic xmlns:pic="http://schemas.openxmlformats.org/drawingml/2006/picture">
+                  <pic:nvPicPr>
+                    <pic:cNvPr id="14" name="Picture 14" descr="A picture containing text, watch&#10;&#10;Description automatically generated"/>
+                    <pic:cNvPicPr/>
+                  </pic:nvPicPr>
+                  <pic:blipFill>
+                    <a:blip r:embed="rId17"/>
+                    <a:stretch>
+                      <a:fillRect/>
+                    </a:stretch>
+                  </pic:blipFill>
+                  <pic:spPr>
+                    <a:xfrm>
+                      <a:off x="0" y="0"/>
+                      <a:ext cx="3065666" cy="1088011"/>
+                    </a:xfrm>
+                    <a:prstGeom prst="rect">
+                      <a:avLst/>
+                    </a:prstGeom>
+                  </pic:spPr>
+                </pic:pic>
+              </a:graphicData>
+            </a:graphic>
+          </wp:inline>
+        </w:drawing>
+      </w:r>
+    </w:p>
+    <w:p>
+      <w:pPr>
+        <w:pStyle w:val="ListParagraph"/>
+        <w:numPr>
+          <w:ilvl w:val="0"/>
+          <w:numId w:val="5"/>
+        </w:numPr>
+        <w:rPr>
+          <w:lang w:val="en-US"/>
+        </w:rPr>
+      </w:pPr>
+      <w:r>
+        <w:rPr>
+          <w:lang w:val="en-US"/>
+        </w:rPr>
+        <w:t xml:space="preserve">Size of Connected Component: </w:t>
+      </w:r>
+      <w:r>
+        <w:rPr>
+          <w:lang w:val="en-US"/>
+        </w:rPr>
+        <w:drawing>
+          <wp:inline distT="0" distB="0" distL="0" distR="0" wp14:anchorId="2DBDCCFF" wp14:editId="7197D3FC">
+            <wp:extent cx="3565003" cy="1905716"/>
+            <wp:effectExtent l="0" t="0" r="0" b="0"/>
+            <wp:docPr id="15" name="Picture 15" descr="Chart&#10;&#10;Description automatically generated"/>
+            <wp:cNvGraphicFramePr>
+              <a:graphicFrameLocks xmlns:a="http://schemas.openxmlformats.org/drawingml/2006/main" noChangeAspect="1"/>
+            </wp:cNvGraphicFramePr>
+            <a:graphic xmlns:a="http://schemas.openxmlformats.org/drawingml/2006/main">
+              <a:graphicData uri="http://schemas.openxmlformats.org/drawingml/2006/picture">
+                <pic:pic xmlns:pic="http://schemas.openxmlformats.org/drawingml/2006/picture">
+                  <pic:nvPicPr>
+                    <pic:cNvPr id="15" name="Picture 15" descr="Chart&#10;&#10;Description automatically generated"/>
+                    <pic:cNvPicPr/>
+                  </pic:nvPicPr>
+                  <pic:blipFill>
+                    <a:blip r:embed="rId18"/>
+                    <a:stretch>
+                      <a:fillRect/>
+                    </a:stretch>
+                  </pic:blipFill>
+                  <pic:spPr>
+                    <a:xfrm>
+                      <a:off x="0" y="0"/>
+                      <a:ext cx="3571519" cy="1909199"/>
+                    </a:xfrm>
+                    <a:prstGeom prst="rect">
+                      <a:avLst/>
+                    </a:prstGeom>
+                  </pic:spPr>
+                </pic:pic>
+              </a:graphicData>
+            </a:graphic>
+          </wp:inline>
+        </w:drawing>
+      </w:r>
+    </w:p>
+    <w:p>
+      <w:pPr>
+        <w:pStyle w:val="ListParagraph"/>
+        <w:rPr>
+          <w:lang w:val="en-US"/>
+        </w:rPr>
+      </w:pPr>
+      <w:r>
+        <w:rPr>
+          <w:lang w:val="en-US"/>
+        </w:rPr>
+        <w:t>This shows that transaction times can discriminate insiders and extract patterns.</w:t>
+      </w:r>
+    </w:p>
+    <w:p>
+      <w:pPr>
+        <w:pStyle w:val="ListParagraph"/>
+        <w:numPr>
+          <w:ilvl w:val="0"/>
+          <w:numId w:val="5"/>
+        </w:numPr>
+        <w:rPr>
+          <w:lang w:val="en-US"/>
+        </w:rPr>
+      </w:pPr>
+      <w:r>
+        <w:rPr>
+          <w:lang w:val="en-US"/>
+        </w:rPr>
+        <w:lastRenderedPageBreak/>
+        <w:drawing>
+          <wp:inline distT="0" distB="0" distL="0" distR="0" wp14:anchorId="71CF5AA5" wp14:editId="3AD569E6">
+            <wp:extent cx="4429743" cy="2276793"/>
+            <wp:effectExtent l="0" t="0" r="0" b="9525"/>
+            <wp:docPr id="16" name="Picture 16" descr="Chart, waterfall chart&#10;&#10;Description automatically generated"/>
+            <wp:cNvGraphicFramePr>
+              <a:graphicFrameLocks xmlns:a="http://schemas.openxmlformats.org/drawingml/2006/main" noChangeAspect="1"/>
+            </wp:cNvGraphicFramePr>
+            <a:graphic xmlns:a="http://schemas.openxmlformats.org/drawingml/2006/main">
+              <a:graphicData uri="http://schemas.openxmlformats.org/drawingml/2006/picture">
+                <pic:pic xmlns:pic="http://schemas.openxmlformats.org/drawingml/2006/picture">
+                  <pic:nvPicPr>
+                    <pic:cNvPr id="16" name="Picture 16" descr="Chart, waterfall chart&#10;&#10;Description automatically generated"/>
+                    <pic:cNvPicPr/>
+                  </pic:nvPicPr>
+                  <pic:blipFill>
+                    <a:blip r:embed="rId19"/>
+                    <a:stretch>
+                      <a:fillRect/>
+                    </a:stretch>
+                  </pic:blipFill>
+                  <pic:spPr>
+                    <a:xfrm>
+                      <a:off x="0" y="0"/>
+                      <a:ext cx="4429743" cy="2276793"/>
+                    </a:xfrm>
+                    <a:prstGeom prst="rect">
+                      <a:avLst/>
+                    </a:prstGeom>
+                  </pic:spPr>
+                </pic:pic>
+              </a:graphicData>
+            </a:graphic>
+          </wp:inline>
+        </w:drawing>
+      </w:r>
+    </w:p>
+    <w:p>
+      <w:pPr>
+        <w:pStyle w:val="ListParagraph"/>
+        <w:rPr>
+          <w:lang w:val="en-US"/>
+        </w:rPr>
+      </w:pPr>
+      <w:r>
+        <w:rPr>
+          <w:lang w:val="en-US"/>
+        </w:rPr>
+        <w:t xml:space="preserve">Components with more than 2 insiders are more often tightly connected as the clustering coefficient (mean of local clustering coefficient) is high (bars on the right). This indicates information flow. </w:t>
+      </w:r>
+      <w:r>
+        <w:rPr>
+          <w:i/>
+          <w:iCs/>
+          <w:lang w:val="en-US"/>
+        </w:rPr>
+        <w:t>Flag such insiders</w:t>
+      </w:r>
+      <w:r>
+        <w:rPr>
+          <w:lang w:val="en-US"/>
+        </w:rPr>
+        <w:t>.</w:t>
+      </w:r>
+    </w:p>
+    <w:p>
+      <w:pPr>
+        <w:pStyle w:val="ListParagraph"/>
+        <w:numPr>
+          <w:ilvl w:val="0"/>
+          <w:numId w:val="5"/>
+        </w:numPr>
+        <w:rPr>
+          <w:lang w:val="en-US"/>
+        </w:rPr>
+      </w:pPr>
+      <w:r>
+        <w:rPr>
+          <w:lang w:val="en-US"/>
+        </w:rPr>
+        <w:t xml:space="preserve">Whether information flows outside one company: mostly within a company </w:t>
+      </w:r>
+      <w:proofErr w:type="gramStart"/>
+      <w:r>
+        <w:rPr>
+          <w:lang w:val="en-US"/>
+        </w:rPr>
+        <w:t>itself</w:t>
+      </w:r>
+      <w:proofErr w:type="gramEnd"/>
+    </w:p>
+    <w:p>
+      <w:pPr>
+        <w:pStyle w:val="ListParagraph"/>
+        <w:jc w:val="center"/>
+        <w:rPr>
+          <w:lang w:val="en-US"/>
+        </w:rPr>
+      </w:pPr>
+      <w:r>
+        <w:rPr>
+          <w:lang w:val="en-US"/>
+        </w:rPr>
+        <w:drawing>
+          <wp:inline distT="0" distB="0" distL="0" distR="0" wp14:anchorId="624413B7" wp14:editId="1CFE50F5">
+            <wp:extent cx="2731625" cy="878626"/>
+            <wp:effectExtent l="0" t="0" r="0" b="0"/>
+            <wp:docPr id="17" name="Picture 17" descr="Table&#10;&#10;Description automatically generated"/>
+            <wp:cNvGraphicFramePr>
+              <a:graphicFrameLocks xmlns:a="http://schemas.openxmlformats.org/drawingml/2006/main" noChangeAspect="1"/>
+            </wp:cNvGraphicFramePr>
+            <a:graphic xmlns:a="http://schemas.openxmlformats.org/drawingml/2006/main">
+              <a:graphicData uri="http://schemas.openxmlformats.org/drawingml/2006/picture">
+                <pic:pic xmlns:pic="http://schemas.openxmlformats.org/drawingml/2006/picture">
+                  <pic:nvPicPr>
+                    <pic:cNvPr id="17" name="Picture 17" descr="Table&#10;&#10;Description automatically generated"/>
+                    <pic:cNvPicPr/>
+                  </pic:nvPicPr>
+                  <pic:blipFill>
+                    <a:blip r:embed="rId20"/>
+                    <a:stretch>
+                      <a:fillRect/>
+                    </a:stretch>
+                  </pic:blipFill>
+                  <pic:spPr>
+                    <a:xfrm>
+                      <a:off x="0" y="0"/>
+                      <a:ext cx="2746213" cy="883318"/>
+                    </a:xfrm>
+                    <a:prstGeom prst="rect">
+                      <a:avLst/>
+                    </a:prstGeom>
+                  </pic:spPr>
+                </pic:pic>
+              </a:graphicData>
+            </a:graphic>
+          </wp:inline>
+        </w:drawing>
+      </w:r>
+    </w:p>
+    <w:p>
+      <w:pPr>
+        <w:pStyle w:val="ListParagraph"/>
+        <w:numPr>
+          <w:ilvl w:val="0"/>
+          <w:numId w:val="5"/>
+        </w:numPr>
+        <w:rPr>
+          <w:lang w:val="en-US"/>
+        </w:rPr>
+      </w:pPr>
+      <w:r>
+        <w:rPr>
+          <w:lang w:val="en-US"/>
+        </w:rPr>
+        <w:t>Vertical and Horizontal Information Flow</w:t>
+      </w:r>
+    </w:p>
+    <w:p>
+      <w:pPr>
+        <w:pStyle w:val="ListParagraph"/>
+        <w:jc w:val="center"/>
+        <w:rPr>
+          <w:lang w:val="en-US"/>
+        </w:rPr>
+      </w:pPr>
+      <w:r>
+        <w:rPr>
+          <w:lang w:val="en-US"/>
+        </w:rPr>
+        <w:drawing>
+          <wp:inline distT="0" distB="0" distL="0" distR="0" wp14:anchorId="23674E97" wp14:editId="39F9D2CB">
+            <wp:extent cx="2835797" cy="1426063"/>
+            <wp:effectExtent l="0" t="0" r="3175" b="3175"/>
+            <wp:docPr id="18" name="Picture 18" descr="Graphical user interface&#10;&#10;Description automatically generated with medium confidence"/>
+            <wp:cNvGraphicFramePr>
+              <a:graphicFrameLocks xmlns:a="http://schemas.openxmlformats.org/drawingml/2006/main" noChangeAspect="1"/>
+            </wp:cNvGraphicFramePr>
+            <a:graphic xmlns:a="http://schemas.openxmlformats.org/drawingml/2006/main">
+              <a:graphicData uri="http://schemas.openxmlformats.org/drawingml/2006/picture">
+                <pic:pic xmlns:pic="http://schemas.openxmlformats.org/drawingml/2006/picture">
+                  <pic:nvPicPr>
+                    <pic:cNvPr id="18" name="Picture 18" descr="Graphical user interface&#10;&#10;Description automatically generated with medium confidence"/>
+                    <pic:cNvPicPr/>
+                  </pic:nvPicPr>
+                  <pic:blipFill>
+                    <a:blip r:embed="rId21"/>
+                    <a:stretch>
+                      <a:fillRect/>
+                    </a:stretch>
+                  </pic:blipFill>
+                  <pic:spPr>
+                    <a:xfrm>
+                      <a:off x="0" y="0"/>
+                      <a:ext cx="2844146" cy="1430261"/>
+                    </a:xfrm>
+                    <a:prstGeom prst="rect">
+                      <a:avLst/>
+                    </a:prstGeom>
+                  </pic:spPr>
+                </pic:pic>
+              </a:graphicData>
+            </a:graphic>
+          </wp:inline>
+        </w:drawing>
+      </w:r>
+    </w:p>
+    <w:p>
+      <w:pPr>
+        <w:pStyle w:val="ListParagraph"/>
+        <w:numPr>
+          <w:ilvl w:val="1"/>
+          <w:numId w:val="5"/>
+        </w:numPr>
+        <w:jc w:val="both"/>
+        <w:rPr>
+          <w:lang w:val="en-US"/>
+        </w:rPr>
+      </w:pPr>
+      <w:r>
+        <w:rPr>
+          <w:lang w:val="en-US"/>
+        </w:rPr>
+        <w:t>CEOs are linked to many OOs (vertical), and Ds, OOs are linked among themselves respectively (horizontal)</w:t>
+      </w:r>
+      <w:r>
+        <w:rPr>
+          <w:lang w:val="en-US"/>
+        </w:rPr>
+        <w:t>.</w:t>
+      </w:r>
+    </w:p>
+    <w:p>
+      <w:pPr>
+        <w:pStyle w:val="ListParagraph"/>
+        <w:numPr>
+          <w:ilvl w:val="1"/>
+          <w:numId w:val="5"/>
+        </w:numPr>
+        <w:jc w:val="both"/>
+        <w:rPr>
+          <w:lang w:val="en-US"/>
+        </w:rPr>
+      </w:pPr>
+      <w:r>
+        <w:rPr>
+          <w:lang w:val="en-US"/>
+        </w:rPr>
+        <w:t>The four role codes are mapped using “</w:t>
+      </w:r>
+      <w:r>
+        <w:rPr>
+          <w:color w:val="C45911" w:themeColor="accent2" w:themeShade="BF"/>
+          <w:sz w:val="18"/>
+          <w:szCs w:val="18"/>
+        </w:rPr>
+        <w:t xml:space="preserve">R. Edelson and S. </w:t>
+      </w:r>
+      <w:proofErr w:type="spellStart"/>
+      <w:r>
+        <w:rPr>
+          <w:color w:val="C45911" w:themeColor="accent2" w:themeShade="BF"/>
+          <w:sz w:val="18"/>
+          <w:szCs w:val="18"/>
+        </w:rPr>
+        <w:t>Whisenant</w:t>
+      </w:r>
+      <w:proofErr w:type="spellEnd"/>
+      <w:r>
+        <w:rPr>
+          <w:color w:val="C45911" w:themeColor="accent2" w:themeShade="BF"/>
+          <w:sz w:val="18"/>
+          <w:szCs w:val="18"/>
+        </w:rPr>
+        <w:t xml:space="preserve">, “A study of companies with abnormally </w:t>
+      </w:r>
+      <w:proofErr w:type="spellStart"/>
+      <w:r>
+        <w:rPr>
+          <w:color w:val="C45911" w:themeColor="accent2" w:themeShade="BF"/>
+          <w:sz w:val="18"/>
+          <w:szCs w:val="18"/>
+        </w:rPr>
+        <w:t>favorable</w:t>
+      </w:r>
+      <w:proofErr w:type="spellEnd"/>
+      <w:r>
+        <w:rPr>
+          <w:color w:val="C45911" w:themeColor="accent2" w:themeShade="BF"/>
+          <w:sz w:val="18"/>
+          <w:szCs w:val="18"/>
+        </w:rPr>
+        <w:t xml:space="preserve"> patterns of executive stock option grant timing,” Social Science Research Network Working Paper Series, 2009.</w:t>
+      </w:r>
+      <w:r>
+        <w:t>”</w:t>
+      </w:r>
+    </w:p>
+    <w:p>
+      <w:pPr>
+        <w:pStyle w:val="ListParagraph"/>
+        <w:numPr>
+          <w:ilvl w:val="0"/>
+          <w:numId w:val="5"/>
+        </w:numPr>
+        <w:jc w:val="both"/>
+        <w:rPr>
+          <w:lang w:val="en-US"/>
+        </w:rPr>
+      </w:pPr>
+      <w:r>
+        <w:rPr>
+          <w:lang w:val="en-US"/>
+        </w:rPr>
+        <w:t xml:space="preserve">Persistence of similar transactions: </w:t>
+      </w:r>
+      <w:r>
+        <w:rPr>
+          <w:lang w:val="en-US"/>
+        </w:rPr>
+        <w:t xml:space="preserve">Look at the first and last common transactions between </w:t>
+      </w:r>
+      <w:proofErr w:type="gramStart"/>
+      <w:r>
+        <w:rPr>
+          <w:lang w:val="en-US"/>
+        </w:rPr>
+        <w:t>insiders, and</w:t>
+      </w:r>
+      <w:proofErr w:type="gramEnd"/>
+      <w:r>
+        <w:rPr>
+          <w:lang w:val="en-US"/>
+        </w:rPr>
+        <w:t xml:space="preserve"> classify the difference in days into the four bins.</w:t>
+      </w:r>
+    </w:p>
+    <w:p>
+      <w:pPr>
+        <w:pStyle w:val="ListParagraph"/>
+        <w:jc w:val="center"/>
+        <w:rPr>
+          <w:lang w:val="en-US"/>
+        </w:rPr>
+      </w:pPr>
+      <w:r>
+        <w:rPr>
+          <w:lang w:val="en-US"/>
+        </w:rPr>
+        <w:drawing>
+          <wp:inline distT="0" distB="0" distL="0" distR="0" wp14:anchorId="17552B62" wp14:editId="404F8BFB">
+            <wp:extent cx="2650603" cy="1518306"/>
+            <wp:effectExtent l="0" t="0" r="0" b="5715"/>
+            <wp:docPr id="19" name="Picture 19" descr="Chart, bar chart&#10;&#10;Description automatically generated"/>
+            <wp:cNvGraphicFramePr>
+              <a:graphicFrameLocks xmlns:a="http://schemas.openxmlformats.org/drawingml/2006/main" noChangeAspect="1"/>
+            </wp:cNvGraphicFramePr>
+            <a:graphic xmlns:a="http://schemas.openxmlformats.org/drawingml/2006/main">
+              <a:graphicData uri="http://schemas.openxmlformats.org/drawingml/2006/picture">
+                <pic:pic xmlns:pic="http://schemas.openxmlformats.org/drawingml/2006/picture">
+                  <pic:nvPicPr>
+                    <pic:cNvPr id="19" name="Picture 19" descr="Chart, bar chart&#10;&#10;Description automatically generated"/>
+                    <pic:cNvPicPr/>
+                  </pic:nvPicPr>
+                  <pic:blipFill>
+                    <a:blip r:embed="rId22"/>
+                    <a:stretch>
+                      <a:fillRect/>
+                    </a:stretch>
+                  </pic:blipFill>
+                  <pic:spPr>
+                    <a:xfrm>
+                      <a:off x="0" y="0"/>
+                      <a:ext cx="2659868" cy="1523613"/>
+                    </a:xfrm>
+                    <a:prstGeom prst="rect">
+                      <a:avLst/>
+                    </a:prstGeom>
+                  </pic:spPr>
+                </pic:pic>
+              </a:graphicData>
+            </a:graphic>
+          </wp:inline>
+        </w:drawing>
+      </w:r>
+    </w:p>
+    <w:p>
+      <w:pPr>
+        <w:pStyle w:val="ListParagraph"/>
+        <w:numPr>
+          <w:ilvl w:val="1"/>
+          <w:numId w:val="5"/>
+        </w:numPr>
+        <w:rPr>
+          <w:lang w:val="en-US"/>
+        </w:rPr>
+      </w:pPr>
+      <w:r>
+        <w:rPr>
+          <w:lang w:val="en-US"/>
+        </w:rPr>
+        <w:t xml:space="preserve">CEOs are less persistent in purchases than in sales. </w:t>
+      </w:r>
+    </w:p>
+    <w:p>
+      <w:pPr>
+        <w:pStyle w:val="ListParagraph"/>
+        <w:numPr>
+          <w:ilvl w:val="1"/>
+          <w:numId w:val="5"/>
+        </w:numPr>
+        <w:rPr>
+          <w:lang w:val="en-US"/>
+        </w:rPr>
+      </w:pPr>
+      <w:r>
+        <w:rPr>
+          <w:lang w:val="en-US"/>
+        </w:rPr>
+        <w:t xml:space="preserve">Only few insiders would trade similarly for more than 3000 days. </w:t>
+      </w:r>
+      <w:r>
+        <w:rPr>
+          <w:i/>
+          <w:iCs/>
+          <w:lang w:val="en-US"/>
+        </w:rPr>
+        <w:t>Flag them</w:t>
+      </w:r>
     </w:p>
     <w:p>
       <w:pPr>
@@ -1322,8 +2588,8 @@
   <w:abstractNum w:abstractNumId="1" w15:restartNumberingAfterBreak="0">
     <w:nsid w:val="27A17CCA"/>
     <w:multiLevelType w:val="hybridMultilevel"/>
-    <w:tmpl w:val="4FA24C5C"/>
-    <w:lvl w:ilvl="0" w:tplc="4809000F">
+    <w:tmpl w:val="F9D0699E"/>
+    <w:lvl w:ilvl="0" w:tplc="2BC69BB4">
       <w:start w:val="1"/>
       <w:numFmt w:val="decimal"/>
       <w:lvlText w:val="%1."/>
@@ -1409,6 +2675,95 @@
     </w:lvl>
   </w:abstractNum>
   <w:abstractNum w:abstractNumId="2" w15:restartNumberingAfterBreak="0">
+    <w:nsid w:val="4494183C"/>
+    <w:multiLevelType w:val="hybridMultilevel"/>
+    <w:tmpl w:val="E0F22146"/>
+    <w:lvl w:ilvl="0" w:tplc="71BEFF80">
+      <w:start w:val="1"/>
+      <w:numFmt w:val="decimal"/>
+      <w:lvlText w:val="%1."/>
+      <w:lvlJc w:val="left"/>
+      <w:pPr>
+        <w:ind w:left="720" w:hanging="360"/>
+      </w:pPr>
+      <w:rPr>
+        <w:rFonts w:hint="default"/>
+      </w:rPr>
+    </w:lvl>
+    <w:lvl w:ilvl="1" w:tplc="48090019">
+      <w:start w:val="1"/>
+      <w:numFmt w:val="lowerLetter"/>
+      <w:lvlText w:val="%2."/>
+      <w:lvlJc w:val="left"/>
+      <w:pPr>
+        <w:ind w:left="1440" w:hanging="360"/>
+      </w:pPr>
+    </w:lvl>
+    <w:lvl w:ilvl="2" w:tplc="4809001B" w:tentative="1">
+      <w:start w:val="1"/>
+      <w:numFmt w:val="lowerRoman"/>
+      <w:lvlText w:val="%3."/>
+      <w:lvlJc w:val="right"/>
+      <w:pPr>
+        <w:ind w:left="2160" w:hanging="180"/>
+      </w:pPr>
+    </w:lvl>
+    <w:lvl w:ilvl="3" w:tplc="4809000F" w:tentative="1">
+      <w:start w:val="1"/>
+      <w:numFmt w:val="decimal"/>
+      <w:lvlText w:val="%4."/>
+      <w:lvlJc w:val="left"/>
+      <w:pPr>
+        <w:ind w:left="2880" w:hanging="360"/>
+      </w:pPr>
+    </w:lvl>
+    <w:lvl w:ilvl="4" w:tplc="48090019" w:tentative="1">
+      <w:start w:val="1"/>
+      <w:numFmt w:val="lowerLetter"/>
+      <w:lvlText w:val="%5."/>
+      <w:lvlJc w:val="left"/>
+      <w:pPr>
+        <w:ind w:left="3600" w:hanging="360"/>
+      </w:pPr>
+    </w:lvl>
+    <w:lvl w:ilvl="5" w:tplc="4809001B" w:tentative="1">
+      <w:start w:val="1"/>
+      <w:numFmt w:val="lowerRoman"/>
+      <w:lvlText w:val="%6."/>
+      <w:lvlJc w:val="right"/>
+      <w:pPr>
+        <w:ind w:left="4320" w:hanging="180"/>
+      </w:pPr>
+    </w:lvl>
+    <w:lvl w:ilvl="6" w:tplc="4809000F" w:tentative="1">
+      <w:start w:val="1"/>
+      <w:numFmt w:val="decimal"/>
+      <w:lvlText w:val="%7."/>
+      <w:lvlJc w:val="left"/>
+      <w:pPr>
+        <w:ind w:left="5040" w:hanging="360"/>
+      </w:pPr>
+    </w:lvl>
+    <w:lvl w:ilvl="7" w:tplc="48090019" w:tentative="1">
+      <w:start w:val="1"/>
+      <w:numFmt w:val="lowerLetter"/>
+      <w:lvlText w:val="%8."/>
+      <w:lvlJc w:val="left"/>
+      <w:pPr>
+        <w:ind w:left="5760" w:hanging="360"/>
+      </w:pPr>
+    </w:lvl>
+    <w:lvl w:ilvl="8" w:tplc="4809001B" w:tentative="1">
+      <w:start w:val="1"/>
+      <w:numFmt w:val="lowerRoman"/>
+      <w:lvlText w:val="%9."/>
+      <w:lvlJc w:val="right"/>
+      <w:pPr>
+        <w:ind w:left="6480" w:hanging="180"/>
+      </w:pPr>
+    </w:lvl>
+  </w:abstractNum>
+  <w:abstractNum w:abstractNumId="3" w15:restartNumberingAfterBreak="0">
     <w:nsid w:val="76142370"/>
     <w:multiLevelType w:val="hybridMultilevel"/>
     <w:tmpl w:val="93104B38"/>
@@ -1497,14 +2852,109 @@
       </w:pPr>
     </w:lvl>
   </w:abstractNum>
+  <w:abstractNum w:abstractNumId="4" w15:restartNumberingAfterBreak="0">
+    <w:nsid w:val="7CB32B79"/>
+    <w:multiLevelType w:val="hybridMultilevel"/>
+    <w:tmpl w:val="F9D0699E"/>
+    <w:lvl w:ilvl="0" w:tplc="2BC69BB4">
+      <w:start w:val="1"/>
+      <w:numFmt w:val="decimal"/>
+      <w:lvlText w:val="%1."/>
+      <w:lvlJc w:val="left"/>
+      <w:pPr>
+        <w:ind w:left="720" w:hanging="360"/>
+      </w:pPr>
+      <w:rPr>
+        <w:rFonts w:hint="default"/>
+      </w:rPr>
+    </w:lvl>
+    <w:lvl w:ilvl="1" w:tplc="48090019">
+      <w:start w:val="1"/>
+      <w:numFmt w:val="lowerLetter"/>
+      <w:lvlText w:val="%2."/>
+      <w:lvlJc w:val="left"/>
+      <w:pPr>
+        <w:ind w:left="1440" w:hanging="360"/>
+      </w:pPr>
+    </w:lvl>
+    <w:lvl w:ilvl="2" w:tplc="4809001B" w:tentative="1">
+      <w:start w:val="1"/>
+      <w:numFmt w:val="lowerRoman"/>
+      <w:lvlText w:val="%3."/>
+      <w:lvlJc w:val="right"/>
+      <w:pPr>
+        <w:ind w:left="2160" w:hanging="180"/>
+      </w:pPr>
+    </w:lvl>
+    <w:lvl w:ilvl="3" w:tplc="4809000F" w:tentative="1">
+      <w:start w:val="1"/>
+      <w:numFmt w:val="decimal"/>
+      <w:lvlText w:val="%4."/>
+      <w:lvlJc w:val="left"/>
+      <w:pPr>
+        <w:ind w:left="2880" w:hanging="360"/>
+      </w:pPr>
+    </w:lvl>
+    <w:lvl w:ilvl="4" w:tplc="48090019" w:tentative="1">
+      <w:start w:val="1"/>
+      <w:numFmt w:val="lowerLetter"/>
+      <w:lvlText w:val="%5."/>
+      <w:lvlJc w:val="left"/>
+      <w:pPr>
+        <w:ind w:left="3600" w:hanging="360"/>
+      </w:pPr>
+    </w:lvl>
+    <w:lvl w:ilvl="5" w:tplc="4809001B" w:tentative="1">
+      <w:start w:val="1"/>
+      <w:numFmt w:val="lowerRoman"/>
+      <w:lvlText w:val="%6."/>
+      <w:lvlJc w:val="right"/>
+      <w:pPr>
+        <w:ind w:left="4320" w:hanging="180"/>
+      </w:pPr>
+    </w:lvl>
+    <w:lvl w:ilvl="6" w:tplc="4809000F" w:tentative="1">
+      <w:start w:val="1"/>
+      <w:numFmt w:val="decimal"/>
+      <w:lvlText w:val="%7."/>
+      <w:lvlJc w:val="left"/>
+      <w:pPr>
+        <w:ind w:left="5040" w:hanging="360"/>
+      </w:pPr>
+    </w:lvl>
+    <w:lvl w:ilvl="7" w:tplc="48090019" w:tentative="1">
+      <w:start w:val="1"/>
+      <w:numFmt w:val="lowerLetter"/>
+      <w:lvlText w:val="%8."/>
+      <w:lvlJc w:val="left"/>
+      <w:pPr>
+        <w:ind w:left="5760" w:hanging="360"/>
+      </w:pPr>
+    </w:lvl>
+    <w:lvl w:ilvl="8" w:tplc="4809001B" w:tentative="1">
+      <w:start w:val="1"/>
+      <w:numFmt w:val="lowerRoman"/>
+      <w:lvlText w:val="%9."/>
+      <w:lvlJc w:val="right"/>
+      <w:pPr>
+        <w:ind w:left="6480" w:hanging="180"/>
+      </w:pPr>
+    </w:lvl>
+  </w:abstractNum>
   <w:num w:numId="1">
-    <w:abstractNumId w:val="2"/>
+    <w:abstractNumId w:val="3"/>
   </w:num>
   <w:num w:numId="2">
     <w:abstractNumId w:val="0"/>
   </w:num>
   <w:num w:numId="3">
     <w:abstractNumId w:val="1"/>
+  </w:num>
+  <w:num w:numId="4">
+    <w:abstractNumId w:val="4"/>
+  </w:num>
+  <w:num w:numId="5">
+    <w:abstractNumId w:val="2"/>
   </w:num>
 </w:numbering>
 </file>

</xml_diff>